<commit_message>
Updated small problems with code, final update to documentation
-Added pictures and graph
-Fixed problems with file conversion
-Added pdf version of documentation
</commit_message>
<xml_diff>
--- a/Documentazione ICON.docx
+++ b/Documentazione ICON.docx
@@ -229,7 +229,7 @@
         <w:pStyle w:val="Normal"/>
         <w:numPr>
           <w:ilvl w:val="0"/>
-          <w:numId w:val="4"/>
+          <w:numId w:val="3"/>
         </w:numPr>
         <w:jc w:val="center"/>
         <w:rPr>
@@ -252,7 +252,7 @@
         <w:pStyle w:val="Normal"/>
         <w:numPr>
           <w:ilvl w:val="0"/>
-          <w:numId w:val="4"/>
+          <w:numId w:val="3"/>
         </w:numPr>
         <w:jc w:val="center"/>
         <w:rPr>
@@ -614,14 +614,14 @@
             </w:tabs>
             <w:rPr/>
           </w:pPr>
-          <w:hyperlink w:anchor="Copia___RefHeading___Toc924_836241567_1">
+          <w:hyperlink w:anchor="__RefHeading___Toc518_1509939007">
             <w:r>
               <w:rPr>
                 <w:rStyle w:val="Saltoaindice"/>
               </w:rPr>
               <w:t>SOTTOCAPITOLO – FEATURES DEI DATA-SET</w:t>
               <w:tab/>
-              <w:t>4</w:t>
+              <w:t>5</w:t>
             </w:r>
           </w:hyperlink>
         </w:p>
@@ -641,7 +641,7 @@
               </w:rPr>
               <w:t>SOTTOCAPITOLO – PREPROCESSING DEI DATA-SET</w:t>
               <w:tab/>
-              <w:t>4</w:t>
+              <w:t>5</w:t>
             </w:r>
           </w:hyperlink>
         </w:p>
@@ -657,7 +657,7 @@
               </w:rPr>
               <w:t>2° CAPITOLO – APPRENDIMENTO SUPERVISIONATO</w:t>
               <w:tab/>
-              <w:t>6</w:t>
+              <w:t>7</w:t>
             </w:r>
           </w:hyperlink>
         </w:p>
@@ -670,14 +670,14 @@
             </w:tabs>
             <w:rPr/>
           </w:pPr>
-          <w:hyperlink w:anchor="Copia___RefHeading___Toc924_836241567_2">
+          <w:hyperlink w:anchor="__RefHeading___Toc516_1509939007">
             <w:r>
               <w:rPr>
                 <w:rStyle w:val="Saltoaindice"/>
               </w:rPr>
               <w:t>SOTTOCAPITOLO – SCELTA ARGOMENTO</w:t>
               <w:tab/>
-              <w:t>6</w:t>
+              <w:t>7</w:t>
             </w:r>
           </w:hyperlink>
         </w:p>
@@ -697,7 +697,7 @@
               </w:rPr>
               <w:t>SOTTOCAPITOLO – TESTING DELLE POSSIBILI SCELTE</w:t>
               <w:tab/>
-              <w:t>7</w:t>
+              <w:t>8</w:t>
             </w:r>
           </w:hyperlink>
         </w:p>
@@ -715,9 +715,9 @@
               <w:rPr>
                 <w:rStyle w:val="Saltoaindice"/>
               </w:rPr>
-              <w:t>SOTTOCAPITOLO – ALGORITMO USATO</w:t>
+              <w:t>SOTTOCAPITOLO – ARGOMENTO USATO</w:t>
               <w:tab/>
-              <w:t>8</w:t>
+              <w:t>9</w:t>
             </w:r>
           </w:hyperlink>
         </w:p>
@@ -733,7 +733,7 @@
               </w:rPr>
               <w:t>3° CAPITOLO – RETI NEURALI</w:t>
               <w:tab/>
-              <w:t>10</w:t>
+              <w:t>11</w:t>
             </w:r>
           </w:hyperlink>
         </w:p>
@@ -746,14 +746,14 @@
             </w:tabs>
             <w:rPr/>
           </w:pPr>
-          <w:hyperlink w:anchor="Copia_Copia___RefHeading___Toc924_836241">
+          <w:hyperlink w:anchor="__RefHeading___Toc514_1509939007">
             <w:r>
               <w:rPr>
                 <w:rStyle w:val="Saltoaindice"/>
               </w:rPr>
               <w:t>SOTTOCAPITOLO – SCELTA ARGOMENTO</w:t>
               <w:tab/>
-              <w:t>10</w:t>
+              <w:t>11</w:t>
             </w:r>
           </w:hyperlink>
         </w:p>
@@ -766,14 +766,14 @@
             </w:tabs>
             <w:rPr/>
           </w:pPr>
-          <w:hyperlink w:anchor="Copia___RefHeading___Toc918_836241567_1">
+          <w:hyperlink w:anchor="__RefHeading___Toc512_1509939007">
             <w:r>
               <w:rPr>
                 <w:rStyle w:val="Saltoaindice"/>
               </w:rPr>
-              <w:t>SOTTOCAPITOLO – ALGORITMO USATO</w:t>
+              <w:t>SOTTOCAPITOLO – ARGOMENTO USATO</w:t>
               <w:tab/>
-              <w:t>10</w:t>
+              <w:t>11</w:t>
             </w:r>
           </w:hyperlink>
         </w:p>
@@ -789,7 +789,7 @@
               </w:rPr>
               <w:t>4° CAPITOLO – KNOWLEDGE GRAPH</w:t>
               <w:tab/>
-              <w:t>12</w:t>
+              <w:t>13</w:t>
             </w:r>
           </w:hyperlink>
         </w:p>
@@ -802,14 +802,14 @@
             </w:tabs>
             <w:rPr/>
           </w:pPr>
-          <w:hyperlink w:anchor="Copia_Copia___RefHeading___Toc924_836242">
+          <w:hyperlink w:anchor="__RefHeading___Toc510_1509939007">
             <w:r>
               <w:rPr>
                 <w:rStyle w:val="Saltoaindice"/>
               </w:rPr>
               <w:t>SOTTOCAPITOLO – SCELTA ARGOMENTO</w:t>
               <w:tab/>
-              <w:t>12</w:t>
+              <w:t>13</w:t>
             </w:r>
           </w:hyperlink>
         </w:p>
@@ -822,14 +822,14 @@
             </w:tabs>
             <w:rPr/>
           </w:pPr>
-          <w:hyperlink w:anchor="Copia___RefHeading___Toc918_836241567_2">
+          <w:hyperlink w:anchor="__RefHeading___Toc508_1509939007">
             <w:r>
               <w:rPr>
                 <w:rStyle w:val="Saltoaindice"/>
               </w:rPr>
-              <w:t>SOTTOCAPITOLO – ALGORITMO USATO</w:t>
+              <w:t>SOTTOCAPITOLO – ARGOMENTO USATO</w:t>
               <w:tab/>
-              <w:t>12</w:t>
+              <w:t>13</w:t>
             </w:r>
           </w:hyperlink>
           <w:r>
@@ -903,7 +903,6 @@
       <w:r>
         <w:rPr>
           <w:b/>
-          <w:bCs/>
         </w:rPr>
       </w:r>
     </w:p>
@@ -1347,7 +1346,7 @@
         <w:pStyle w:val="Normal1"/>
         <w:numPr>
           <w:ilvl w:val="0"/>
-          <w:numId w:val="2"/>
+          <w:numId w:val="1"/>
         </w:numPr>
         <w:rPr/>
       </w:pPr>
@@ -1373,7 +1372,7 @@
         <w:pStyle w:val="Normal1"/>
         <w:numPr>
           <w:ilvl w:val="0"/>
-          <w:numId w:val="2"/>
+          <w:numId w:val="1"/>
         </w:numPr>
         <w:rPr/>
       </w:pPr>
@@ -1399,7 +1398,7 @@
         <w:pStyle w:val="Normal1"/>
         <w:numPr>
           <w:ilvl w:val="0"/>
-          <w:numId w:val="2"/>
+          <w:numId w:val="1"/>
         </w:numPr>
         <w:rPr/>
       </w:pPr>
@@ -1425,7 +1424,7 @@
         <w:pStyle w:val="Normal1"/>
         <w:numPr>
           <w:ilvl w:val="0"/>
-          <w:numId w:val="2"/>
+          <w:numId w:val="1"/>
         </w:numPr>
         <w:rPr/>
       </w:pPr>
@@ -1451,7 +1450,7 @@
         <w:pStyle w:val="Normal1"/>
         <w:numPr>
           <w:ilvl w:val="0"/>
-          <w:numId w:val="2"/>
+          <w:numId w:val="1"/>
         </w:numPr>
         <w:rPr/>
       </w:pPr>
@@ -1477,7 +1476,7 @@
         <w:pStyle w:val="Normal1"/>
         <w:numPr>
           <w:ilvl w:val="0"/>
-          <w:numId w:val="2"/>
+          <w:numId w:val="1"/>
         </w:numPr>
         <w:rPr>
           <w:sz w:val="26"/>
@@ -1575,47 +1574,28 @@
           <w:sz w:val="26"/>
           <w:szCs w:val="26"/>
         </w:rPr>
-        <w:t xml:space="preserve">Apri </w:t>
-      </w:r>
-      <w:r>
-        <w:rPr>
-          <w:sz w:val="26"/>
-          <w:szCs w:val="26"/>
-        </w:rPr>
-        <w:t>la cartella del</w:t>
-      </w:r>
-      <w:r>
-        <w:rPr>
-          <w:sz w:val="26"/>
-          <w:szCs w:val="26"/>
-        </w:rPr>
-        <w:t xml:space="preserve"> progetto “</w:t>
-      </w:r>
-      <w:r>
-        <w:rPr>
-          <w:sz w:val="26"/>
-          <w:szCs w:val="26"/>
-        </w:rPr>
-        <w:t>Progetto-ICON”</w:t>
-      </w:r>
-      <w:r>
-        <w:rPr>
-          <w:sz w:val="26"/>
-          <w:szCs w:val="26"/>
-        </w:rPr>
-        <w:t xml:space="preserve"> nel tuo IDE preferito e avvia il programma eseguendo il file Main.py.</w:t>
-      </w:r>
-    </w:p>
-    <w:p>
-      <w:pPr>
-        <w:pStyle w:val="Normal1"/>
-        <w:rPr>
-          <w:sz w:val="26"/>
-          <w:szCs w:val="26"/>
-        </w:rPr>
-      </w:pPr>
-      <w:r>
-        <w:rPr/>
+        <w:t>Apri la cartella del progetto “Progetto-ICON” nel tuo IDE preferito e avvia il programma eseguendo il file Main.py.</w:t>
+      </w:r>
+    </w:p>
+    <w:p>
+      <w:pPr>
+        <w:pStyle w:val="Normal1"/>
+        <w:rPr>
+          <w:i/>
+          <w:i/>
+          <w:iCs/>
+          <w:sz w:val="22"/>
+          <w:szCs w:val="22"/>
+        </w:rPr>
+      </w:pPr>
+      <w:r>
+        <w:rPr>
+          <w:i/>
+          <w:iCs/>
+          <w:sz w:val="22"/>
+          <w:szCs w:val="22"/>
+        </w:rPr>
+        <w:t>NB: Il programma controllerà la presenza di librerie e pacchetti necessari e procederà ad installare quelli che mancano. In base alla potenza della connessione internet ed altri fattori potrebbe volerci qualche minuto. Se il programma sembra non fare progressi dopo i controlli per i download, provare a fermarlo e rieseguirlo può correggere il problema.</w:t>
       </w:r>
       <w:r>
         <w:br w:type="page"/>
@@ -1624,6 +1604,7 @@
     <w:p>
       <w:pPr>
         <w:pStyle w:val="Normal1"/>
+        <w:spacing w:before="0" w:after="0"/>
         <w:rPr>
           <w:sz w:val="26"/>
           <w:szCs w:val="26"/>
@@ -1636,34 +1617,7 @@
           <w:sz w:val="36"/>
           <w:szCs w:val="36"/>
         </w:rPr>
-        <w:t>1° CAPITOLO – CREAZIONE DE</w:t>
-      </w:r>
-      <w:r>
-        <w:rPr>
-          <w:b/>
-          <w:bCs/>
-          <w:sz w:val="36"/>
-          <w:szCs w:val="36"/>
-        </w:rPr>
-        <w:t>I</w:t>
-      </w:r>
-      <w:r>
-        <w:rPr>
-          <w:b/>
-          <w:bCs/>
-          <w:sz w:val="36"/>
-          <w:szCs w:val="36"/>
-        </w:rPr>
-        <w:t xml:space="preserve"> </w:t>
-      </w:r>
-      <w:r>
-        <w:rPr>
-          <w:b/>
-          <w:bCs/>
-          <w:sz w:val="36"/>
-          <w:szCs w:val="36"/>
-        </w:rPr>
-        <w:t>DATA-SET</w:t>
+        <w:t>1° CAPITOLO – CREAZIONE DEI DATA-SET</w:t>
       </w:r>
     </w:p>
     <w:p>
@@ -1680,21 +1634,7 @@
           <w:sz w:val="26"/>
           <w:szCs w:val="26"/>
         </w:rPr>
-        <w:t xml:space="preserve">La creazione del data-set è avvenuta attraverso un processo strutturato e iterativo, suddiviso in tre fasi principali. In primo luogo, abbiamo individuato e selezionato un data-set open source </w:t>
-      </w:r>
-      <w:r>
-        <w:rPr>
-          <w:sz w:val="26"/>
-          <w:szCs w:val="26"/>
-        </w:rPr>
-        <w:t xml:space="preserve">online, utilizzato </w:t>
-      </w:r>
-      <w:r>
-        <w:rPr>
-          <w:sz w:val="26"/>
-          <w:szCs w:val="26"/>
-        </w:rPr>
-        <w:t>come base di partenza, garantendo che fosse pertinente al dominio di interesse. Questo ha fornito una solida struttura iniziale per il nostro lavoro.</w:t>
+        <w:t>La creazione del data-set è avvenuta attraverso un processo strutturato e iterativo, suddiviso in tre fasi principali. In primo luogo, abbiamo individuato e selezionato un data-set open source online, utilizzato come base di partenza, garantendo che fosse pertinente al dominio di interesse. Questo ha fornito una solida struttura iniziale per il nostro lavoro.</w:t>
       </w:r>
     </w:p>
     <w:p>
@@ -1711,35 +1651,7 @@
           <w:sz w:val="26"/>
           <w:szCs w:val="26"/>
         </w:rPr>
-        <w:t xml:space="preserve">Successivamente, abbiamo utilizzato un modello di intelligenza artificiale per estendere il data-set, generando </w:t>
-      </w:r>
-      <w:r>
-        <w:rPr>
-          <w:sz w:val="26"/>
-          <w:szCs w:val="26"/>
-        </w:rPr>
-        <w:t xml:space="preserve">un determinato numero di </w:t>
-      </w:r>
-      <w:r>
-        <w:rPr>
-          <w:sz w:val="26"/>
-          <w:szCs w:val="26"/>
-        </w:rPr>
-        <w:t xml:space="preserve">nuove istanze </w:t>
-      </w:r>
-      <w:r>
-        <w:rPr>
-          <w:sz w:val="26"/>
-          <w:szCs w:val="26"/>
-        </w:rPr>
-        <w:t>per ridurre i tempi di lavoro</w:t>
-      </w:r>
-      <w:r>
-        <w:rPr>
-          <w:sz w:val="26"/>
-          <w:szCs w:val="26"/>
-        </w:rPr>
-        <w:t>. Questa fase ha permesso di arricchire il data-set con informazioni aggiuntive, migliorando la rappresentatività e l'utilità per il modello di apprendimento supervisionato.</w:t>
+        <w:t>Successivamente, abbiamo utilizzato un modello di intelligenza artificiale per estendere il data-set, generando un determinato numero di nuove istanze per ridurre i tempi di lavoro. Questa fase ha permesso di arricchire il data-set con informazioni aggiuntive, migliorando la rappresentatività e l'utilità per il modello di apprendimento supervisionato.</w:t>
       </w:r>
     </w:p>
     <w:p>
@@ -1765,11 +1677,89 @@
     </w:p>
     <w:p>
       <w:pPr>
+        <w:pStyle w:val="Normal2"/>
+        <w:spacing w:lineRule="auto" w:line="240" w:before="240" w:after="240"/>
+        <w:rPr>
+          <w:b w:val="false"/>
+          <w:bCs w:val="false"/>
+          <w:sz w:val="26"/>
+          <w:szCs w:val="26"/>
+        </w:rPr>
+      </w:pPr>
+      <w:r>
+        <w:rPr/>
+      </w:r>
+    </w:p>
+    <w:p>
+      <w:pPr>
+        <w:pStyle w:val="Normal2"/>
+        <w:spacing w:lineRule="auto" w:line="240" w:before="240" w:after="240"/>
+        <w:rPr>
+          <w:b w:val="false"/>
+          <w:bCs w:val="false"/>
+          <w:sz w:val="26"/>
+          <w:szCs w:val="26"/>
+        </w:rPr>
+      </w:pPr>
+      <w:r>
+        <w:rPr/>
+        <w:drawing>
+          <wp:anchor behindDoc="0" distT="0" distB="0" distL="0" distR="0" simplePos="0" locked="0" layoutInCell="0" allowOverlap="1" relativeHeight="6">
+            <wp:simplePos x="0" y="0"/>
+            <wp:positionH relativeFrom="column">
+              <wp:posOffset>145415</wp:posOffset>
+            </wp:positionH>
+            <wp:positionV relativeFrom="paragraph">
+              <wp:posOffset>635</wp:posOffset>
+            </wp:positionV>
+            <wp:extent cx="5669915" cy="4443095"/>
+            <wp:effectExtent l="0" t="0" r="0" b="0"/>
+            <wp:wrapSquare wrapText="largest"/>
+            <wp:docPr id="1" name="Immagine4" descr=""/>
+            <wp:cNvGraphicFramePr>
+              <a:graphicFrameLocks xmlns:a="http://schemas.openxmlformats.org/drawingml/2006/main" noChangeAspect="1"/>
+            </wp:cNvGraphicFramePr>
+            <a:graphic xmlns:a="http://schemas.openxmlformats.org/drawingml/2006/main">
+              <a:graphicData uri="http://schemas.openxmlformats.org/drawingml/2006/picture">
+                <pic:pic xmlns:pic="http://schemas.openxmlformats.org/drawingml/2006/picture">
+                  <pic:nvPicPr>
+                    <pic:cNvPr id="1" name="Immagine4" descr=""/>
+                    <pic:cNvPicPr>
+                      <a:picLocks noChangeAspect="1" noChangeArrowheads="1"/>
+                    </pic:cNvPicPr>
+                  </pic:nvPicPr>
+                  <pic:blipFill>
+                    <a:blip r:embed="rId3"/>
+                    <a:srcRect l="0" t="0" r="1078" b="0"/>
+                    <a:stretch>
+                      <a:fillRect/>
+                    </a:stretch>
+                  </pic:blipFill>
+                  <pic:spPr bwMode="auto">
+                    <a:xfrm>
+                      <a:off x="0" y="0"/>
+                      <a:ext cx="5669915" cy="4443095"/>
+                    </a:xfrm>
+                    <a:prstGeom prst="rect">
+                      <a:avLst/>
+                    </a:prstGeom>
+                  </pic:spPr>
+                </pic:pic>
+              </a:graphicData>
+            </a:graphic>
+          </wp:anchor>
+        </w:drawing>
+      </w:r>
+    </w:p>
+    <w:p>
+      <w:pPr>
         <w:pStyle w:val="Subtitle"/>
         <w:rPr/>
       </w:pPr>
-      <w:bookmarkStart w:id="3" w:name="Copia___RefHeading___Toc924_836241567_1"/>
+      <w:bookmarkStart w:id="3" w:name="__RefHeading___Toc518_1509939007"/>
+      <w:bookmarkStart w:id="4" w:name="Copia___RefHeading___Toc924_836241567_1"/>
       <w:bookmarkEnd w:id="3"/>
+      <w:bookmarkEnd w:id="4"/>
       <w:r>
         <w:rPr>
           <w:b/>
@@ -1795,46 +1785,23 @@
           <w:sz w:val="30"/>
           <w:szCs w:val="30"/>
         </w:rPr>
-        <w:t xml:space="preserve">– </w:t>
-      </w:r>
-      <w:r>
-        <w:rPr>
-          <w:b/>
-          <w:bCs w:val="false"/>
-          <w:sz w:val="30"/>
-          <w:szCs w:val="30"/>
-        </w:rPr>
-        <w:t>FEATURES DEI DATA-SET</w:t>
-      </w:r>
-    </w:p>
-    <w:p>
-      <w:pPr>
-        <w:pStyle w:val="Normal1"/>
-        <w:rPr>
-          <w:sz w:val="26"/>
-          <w:szCs w:val="26"/>
-        </w:rPr>
-      </w:pPr>
-      <w:r>
-        <w:rPr>
-          <w:sz w:val="26"/>
-          <w:szCs w:val="26"/>
-        </w:rPr>
-        <w:t xml:space="preserve">Features </w:t>
-      </w:r>
-      <w:r>
-        <w:rPr>
-          <w:sz w:val="26"/>
-          <w:szCs w:val="26"/>
-        </w:rPr>
-        <w:t>effettivamete</w:t>
-      </w:r>
-      <w:r>
-        <w:rPr>
-          <w:sz w:val="26"/>
-          <w:szCs w:val="26"/>
-        </w:rPr>
-        <w:t xml:space="preserve"> utilizzate nel file “</w:t>
+        <w:t>– FEATURES DEI DATA-SET</w:t>
+      </w:r>
+    </w:p>
+    <w:p>
+      <w:pPr>
+        <w:pStyle w:val="Normal1"/>
+        <w:rPr>
+          <w:sz w:val="26"/>
+          <w:szCs w:val="26"/>
+        </w:rPr>
+      </w:pPr>
+      <w:r>
+        <w:rPr>
+          <w:sz w:val="26"/>
+          <w:szCs w:val="26"/>
+        </w:rPr>
+        <w:t>Features effettivamente utilizzate nel file “</w:t>
       </w:r>
       <w:r>
         <w:rPr>
@@ -1842,23 +1809,162 @@
           <w:sz w:val="26"/>
           <w:szCs w:val="26"/>
         </w:rPr>
-        <w:t>rest</w:t>
-      </w:r>
-      <w:r>
-        <w:rPr>
+        <w:t>restaurantList.json”</w:t>
+      </w:r>
+      <w:r>
+        <w:rPr>
+          <w:sz w:val="26"/>
+          <w:szCs w:val="26"/>
+        </w:rPr>
+        <w:t>:</w:t>
+      </w:r>
+    </w:p>
+    <w:p>
+      <w:pPr>
+        <w:pStyle w:val="Normal1"/>
+        <w:numPr>
+          <w:ilvl w:val="0"/>
+          <w:numId w:val="1"/>
+        </w:numPr>
+        <w:rPr/>
+      </w:pPr>
+      <w:r>
+        <w:rPr>
+          <w:b/>
           <w:i/>
           <w:sz w:val="26"/>
           <w:szCs w:val="26"/>
         </w:rPr>
-        <w:t>a</w:t>
-      </w:r>
-      <w:r>
-        <w:rPr>
+        <w:t>ID</w:t>
+      </w:r>
+      <w:r>
+        <w:rPr>
+          <w:sz w:val="26"/>
+          <w:szCs w:val="26"/>
+        </w:rPr>
+        <w:t>, questo campo rappresenta un identificativo numerico univoco per il ristorante;</w:t>
+      </w:r>
+    </w:p>
+    <w:p>
+      <w:pPr>
+        <w:pStyle w:val="Normal1"/>
+        <w:numPr>
+          <w:ilvl w:val="0"/>
+          <w:numId w:val="1"/>
+        </w:numPr>
+        <w:rPr/>
+      </w:pPr>
+      <w:r>
+        <w:rPr>
+          <w:b/>
           <w:i/>
           <w:sz w:val="26"/>
           <w:szCs w:val="26"/>
         </w:rPr>
-        <w:t>urantList.json”</w:t>
+        <w:t>Name</w:t>
+      </w:r>
+      <w:r>
+        <w:rPr>
+          <w:sz w:val="26"/>
+          <w:szCs w:val="26"/>
+        </w:rPr>
+        <w:t>, il nome del ristorante;</w:t>
+      </w:r>
+    </w:p>
+    <w:p>
+      <w:pPr>
+        <w:pStyle w:val="Normal1"/>
+        <w:numPr>
+          <w:ilvl w:val="0"/>
+          <w:numId w:val="1"/>
+        </w:numPr>
+        <w:rPr/>
+      </w:pPr>
+      <w:r>
+        <w:rPr>
+          <w:b/>
+          <w:i/>
+          <w:sz w:val="26"/>
+          <w:szCs w:val="26"/>
+        </w:rPr>
+        <w:t>Description</w:t>
+      </w:r>
+      <w:r>
+        <w:rPr>
+          <w:sz w:val="26"/>
+          <w:szCs w:val="26"/>
+        </w:rPr>
+        <w:t>, la descrizione del ristorante, ipoteticamente scritta da personale dei ristoranti stessi per l’applicazione;</w:t>
+      </w:r>
+    </w:p>
+    <w:p>
+      <w:pPr>
+        <w:pStyle w:val="Normal1"/>
+        <w:numPr>
+          <w:ilvl w:val="0"/>
+          <w:numId w:val="1"/>
+        </w:numPr>
+        <w:rPr>
+          <w:sz w:val="26"/>
+          <w:szCs w:val="26"/>
+        </w:rPr>
+      </w:pPr>
+      <w:r>
+        <w:rPr>
+          <w:b/>
+          <w:i/>
+          <w:sz w:val="26"/>
+          <w:szCs w:val="26"/>
+        </w:rPr>
+        <w:t>Categories</w:t>
+      </w:r>
+      <w:r>
+        <w:rPr>
+          <w:sz w:val="26"/>
+          <w:szCs w:val="26"/>
+        </w:rPr>
+        <w:t>, identifica le tipologie di piatti e cucina che il ristorante offre.</w:t>
+      </w:r>
+    </w:p>
+    <w:p>
+      <w:pPr>
+        <w:pStyle w:val="Normal1"/>
+        <w:ind w:hanging="0" w:left="0"/>
+        <w:rPr>
+          <w:sz w:val="26"/>
+          <w:szCs w:val="26"/>
+        </w:rPr>
+      </w:pPr>
+      <w:r>
+        <w:rPr>
+          <w:sz w:val="26"/>
+          <w:szCs w:val="26"/>
+        </w:rPr>
+      </w:r>
+    </w:p>
+    <w:p>
+      <w:pPr>
+        <w:pStyle w:val="Normal1"/>
+        <w:ind w:hanging="0" w:left="0"/>
+        <w:rPr>
+          <w:sz w:val="26"/>
+          <w:szCs w:val="26"/>
+        </w:rPr>
+      </w:pPr>
+      <w:r>
+        <w:rPr>
+          <w:sz w:val="26"/>
+          <w:szCs w:val="26"/>
+        </w:rPr>
+        <w:t xml:space="preserve">Features utilizzate nel file </w:t>
+      </w:r>
+      <w:r>
+        <w:rPr>
+          <w:i/>
+          <w:sz w:val="26"/>
+          <w:szCs w:val="26"/>
+        </w:rPr>
+        <w:t>"userRatings.json"</w:t>
       </w:r>
       <w:r>
         <w:rPr>
@@ -1873,7 +1979,7 @@
         <w:pStyle w:val="Normal1"/>
         <w:numPr>
           <w:ilvl w:val="0"/>
-          <w:numId w:val="2"/>
+          <w:numId w:val="1"/>
         </w:numPr>
         <w:rPr/>
       </w:pPr>
@@ -1884,14 +1990,14 @@
           <w:sz w:val="26"/>
           <w:szCs w:val="26"/>
         </w:rPr>
-        <w:t>ID</w:t>
-      </w:r>
-      <w:r>
-        <w:rPr>
-          <w:sz w:val="26"/>
-          <w:szCs w:val="26"/>
-        </w:rPr>
-        <w:t>, questo campo rappresenta un identificativo numerico univoco per il ristorante;</w:t>
+        <w:t>review_id</w:t>
+      </w:r>
+      <w:r>
+        <w:rPr>
+          <w:sz w:val="26"/>
+          <w:szCs w:val="26"/>
+        </w:rPr>
+        <w:t>, questo campo identifica univocamente una recensione;</w:t>
       </w:r>
     </w:p>
     <w:p>
@@ -1899,7 +2005,7 @@
         <w:pStyle w:val="Normal1"/>
         <w:numPr>
           <w:ilvl w:val="0"/>
-          <w:numId w:val="2"/>
+          <w:numId w:val="1"/>
         </w:numPr>
         <w:rPr/>
       </w:pPr>
@@ -1910,14 +2016,14 @@
           <w:sz w:val="26"/>
           <w:szCs w:val="26"/>
         </w:rPr>
-        <w:t>Name</w:t>
-      </w:r>
-      <w:r>
-        <w:rPr>
-          <w:sz w:val="26"/>
-          <w:szCs w:val="26"/>
-        </w:rPr>
-        <w:t>, il nome del ristorante;</w:t>
+        <w:t>user_id</w:t>
+      </w:r>
+      <w:r>
+        <w:rPr>
+          <w:sz w:val="26"/>
+          <w:szCs w:val="26"/>
+        </w:rPr>
+        <w:t>, questo campo identifica l'utente che ha scritto la recensione;</w:t>
       </w:r>
     </w:p>
     <w:p>
@@ -1925,7 +2031,7 @@
         <w:pStyle w:val="Normal1"/>
         <w:numPr>
           <w:ilvl w:val="0"/>
-          <w:numId w:val="2"/>
+          <w:numId w:val="1"/>
         </w:numPr>
         <w:rPr/>
       </w:pPr>
@@ -1936,14 +2042,14 @@
           <w:sz w:val="26"/>
           <w:szCs w:val="26"/>
         </w:rPr>
-        <w:t>Description</w:t>
-      </w:r>
-      <w:r>
-        <w:rPr>
-          <w:sz w:val="26"/>
-          <w:szCs w:val="26"/>
-        </w:rPr>
-        <w:t>, la descrizione del ristorante, ipoteticamente scritta da personale dei ristoranti stessi per l’applicazione;</w:t>
+        <w:t>restaurant_id</w:t>
+      </w:r>
+      <w:r>
+        <w:rPr>
+          <w:sz w:val="26"/>
+          <w:szCs w:val="26"/>
+        </w:rPr>
+        <w:t>, questo campo collega la recensione al ristorante specifico recensito;</w:t>
       </w:r>
     </w:p>
     <w:p>
@@ -1951,7 +2057,7 @@
         <w:pStyle w:val="Normal1"/>
         <w:numPr>
           <w:ilvl w:val="0"/>
-          <w:numId w:val="2"/>
+          <w:numId w:val="1"/>
         </w:numPr>
         <w:rPr>
           <w:sz w:val="26"/>
@@ -1965,14 +2071,61 @@
           <w:sz w:val="26"/>
           <w:szCs w:val="26"/>
         </w:rPr>
-        <w:t>Categories</w:t>
-      </w:r>
-      <w:r>
-        <w:rPr>
-          <w:sz w:val="26"/>
-          <w:szCs w:val="26"/>
-        </w:rPr>
-        <w:t>, identifica le tipologie di piatti e cucina che il ristorante offre.</w:t>
+        <w:t>rating</w:t>
+      </w:r>
+      <w:r>
+        <w:rPr>
+          <w:sz w:val="26"/>
+          <w:szCs w:val="26"/>
+        </w:rPr>
+        <w:t>, questo campo indica il punteggio assegnato dall'utente al ristorante.</w:t>
+      </w:r>
+    </w:p>
+    <w:p>
+      <w:pPr>
+        <w:pStyle w:val="Normal1"/>
+        <w:rPr>
+          <w:sz w:val="26"/>
+          <w:szCs w:val="26"/>
+        </w:rPr>
+      </w:pPr>
+      <w:r>
+        <w:rPr>
+          <w:sz w:val="26"/>
+          <w:szCs w:val="26"/>
+        </w:rPr>
+      </w:r>
+    </w:p>
+    <w:p>
+      <w:pPr>
+        <w:pStyle w:val="Normal1"/>
+        <w:rPr>
+          <w:sz w:val="26"/>
+          <w:szCs w:val="26"/>
+        </w:rPr>
+      </w:pPr>
+      <w:r>
+        <w:rPr>
+          <w:sz w:val="26"/>
+          <w:szCs w:val="26"/>
+        </w:rPr>
+        <w:t>Alcune features presenti nei file JSON (e quindi CSV, post conversione) non sono utilizzati in maniera effettiva nel programma. Tali informazioni sono orari di apertura e chiusura dei ristoranti, piatti principali dei ristoranti, ovvero le specialità e il time-stamp delle recensioni.</w:t>
+      </w:r>
+    </w:p>
+    <w:p>
+      <w:pPr>
+        <w:pStyle w:val="Normal1"/>
+        <w:rPr>
+          <w:sz w:val="26"/>
+          <w:szCs w:val="26"/>
+        </w:rPr>
+      </w:pPr>
+      <w:r>
+        <w:rPr>
+          <w:sz w:val="26"/>
+          <w:szCs w:val="26"/>
+        </w:rPr>
+        <w:t>Tali dati sono stati aggiunti per nostra decisione nelle fasi iniziali, pensando ad un utilizzo futuro che non è effettivamente accaduto, ma rappresentano comunque informazioni utili che potrebbero essere utilizzate in espansioni delle funzioni.</w:t>
       </w:r>
     </w:p>
     <w:p>
@@ -1993,225 +2146,11 @@
     </w:p>
     <w:p>
       <w:pPr>
-        <w:pStyle w:val="Normal1"/>
-        <w:ind w:hanging="0" w:left="0"/>
-        <w:rPr>
-          <w:sz w:val="26"/>
-          <w:szCs w:val="26"/>
-        </w:rPr>
-      </w:pPr>
-      <w:r>
-        <w:rPr>
-          <w:sz w:val="26"/>
-          <w:szCs w:val="26"/>
-        </w:rPr>
-        <w:t xml:space="preserve">Features utilizzate nel file </w:t>
-      </w:r>
-      <w:r>
-        <w:rPr>
-          <w:i/>
-          <w:sz w:val="26"/>
-          <w:szCs w:val="26"/>
-        </w:rPr>
-        <w:t>"userRatings.json"</w:t>
-      </w:r>
-      <w:r>
-        <w:rPr>
-          <w:sz w:val="26"/>
-          <w:szCs w:val="26"/>
-        </w:rPr>
-        <w:t>:</w:t>
-      </w:r>
-    </w:p>
-    <w:p>
-      <w:pPr>
-        <w:pStyle w:val="Normal1"/>
-        <w:numPr>
-          <w:ilvl w:val="0"/>
-          <w:numId w:val="2"/>
-        </w:numPr>
-        <w:rPr/>
-      </w:pPr>
-      <w:r>
-        <w:rPr>
-          <w:b/>
-          <w:i/>
-          <w:sz w:val="26"/>
-          <w:szCs w:val="26"/>
-        </w:rPr>
-        <w:t>review_id</w:t>
-      </w:r>
-      <w:r>
-        <w:rPr>
-          <w:sz w:val="26"/>
-          <w:szCs w:val="26"/>
-        </w:rPr>
-        <w:t>, questo campo identifica univocamente una recensione;</w:t>
-      </w:r>
-    </w:p>
-    <w:p>
-      <w:pPr>
-        <w:pStyle w:val="Normal1"/>
-        <w:numPr>
-          <w:ilvl w:val="0"/>
-          <w:numId w:val="2"/>
-        </w:numPr>
-        <w:rPr/>
-      </w:pPr>
-      <w:r>
-        <w:rPr>
-          <w:b/>
-          <w:i/>
-          <w:sz w:val="26"/>
-          <w:szCs w:val="26"/>
-        </w:rPr>
-        <w:t>user_id</w:t>
-      </w:r>
-      <w:r>
-        <w:rPr>
-          <w:sz w:val="26"/>
-          <w:szCs w:val="26"/>
-        </w:rPr>
-        <w:t>, questo campo identifica l'utente che ha scritto la recensione;</w:t>
-      </w:r>
-    </w:p>
-    <w:p>
-      <w:pPr>
-        <w:pStyle w:val="Normal1"/>
-        <w:numPr>
-          <w:ilvl w:val="0"/>
-          <w:numId w:val="2"/>
-        </w:numPr>
-        <w:rPr/>
-      </w:pPr>
-      <w:r>
-        <w:rPr>
-          <w:b/>
-          <w:i/>
-          <w:sz w:val="26"/>
-          <w:szCs w:val="26"/>
-        </w:rPr>
-        <w:t>rest</w:t>
-      </w:r>
-      <w:r>
-        <w:rPr>
-          <w:b/>
-          <w:i/>
-          <w:sz w:val="26"/>
-          <w:szCs w:val="26"/>
-        </w:rPr>
-        <w:t>a</w:t>
-      </w:r>
-      <w:r>
-        <w:rPr>
-          <w:b/>
-          <w:i/>
-          <w:sz w:val="26"/>
-          <w:szCs w:val="26"/>
-        </w:rPr>
-        <w:t>urant_id</w:t>
-      </w:r>
-      <w:r>
-        <w:rPr>
-          <w:sz w:val="26"/>
-          <w:szCs w:val="26"/>
-        </w:rPr>
-        <w:t>, questo campo collega la recensione al ristorante specifico recensito;</w:t>
-      </w:r>
-    </w:p>
-    <w:p>
-      <w:pPr>
-        <w:pStyle w:val="Normal1"/>
-        <w:numPr>
-          <w:ilvl w:val="0"/>
-          <w:numId w:val="2"/>
-        </w:numPr>
-        <w:rPr>
-          <w:sz w:val="26"/>
-          <w:szCs w:val="26"/>
-        </w:rPr>
-      </w:pPr>
-      <w:r>
-        <w:rPr>
-          <w:b/>
-          <w:i/>
-          <w:sz w:val="26"/>
-          <w:szCs w:val="26"/>
-        </w:rPr>
-        <w:t>rating</w:t>
-      </w:r>
-      <w:r>
-        <w:rPr>
-          <w:sz w:val="26"/>
-          <w:szCs w:val="26"/>
-        </w:rPr>
-        <w:t>, questo campo indica il punteggio assegnato dall'utente al ristorante.</w:t>
-      </w:r>
-    </w:p>
-    <w:p>
-      <w:pPr>
-        <w:pStyle w:val="Normal1"/>
-        <w:rPr>
-          <w:sz w:val="26"/>
-          <w:szCs w:val="26"/>
-        </w:rPr>
-      </w:pPr>
-      <w:r>
-        <w:rPr/>
-      </w:r>
-    </w:p>
-    <w:p>
-      <w:pPr>
-        <w:pStyle w:val="Normal1"/>
-        <w:rPr>
-          <w:sz w:val="26"/>
-          <w:szCs w:val="26"/>
-        </w:rPr>
-      </w:pPr>
-      <w:r>
-        <w:rPr>
-          <w:sz w:val="26"/>
-          <w:szCs w:val="26"/>
-        </w:rPr>
-        <w:t>Alcune features presenti nei file JSON (e quindi CSV, post conversione) non sono utilizzati in maniera effettiva nel programma. Tali informazioni sono orari di apertura e chiusura dei ristoranti, piatti principali dei ristoranti, ovvero le specialità e il time-stamp delle recensioni.</w:t>
-      </w:r>
-    </w:p>
-    <w:p>
-      <w:pPr>
-        <w:pStyle w:val="Normal1"/>
-        <w:rPr>
-          <w:sz w:val="26"/>
-          <w:szCs w:val="26"/>
-        </w:rPr>
-      </w:pPr>
-      <w:r>
-        <w:rPr>
-          <w:sz w:val="26"/>
-          <w:szCs w:val="26"/>
-        </w:rPr>
-        <w:t>Tali dati sono stati aggiunti per nostra decisione nelle fasi iniziali, pensando ad un utilizzo futuro che non è effettivamente accaduto, ma rappresentano comunque informazioni utili che potrebbero essere utilizzate in espansioni delle funzioni.</w:t>
-      </w:r>
-    </w:p>
-    <w:p>
-      <w:pPr>
-        <w:pStyle w:val="Normal1"/>
-        <w:ind w:hanging="0" w:left="0"/>
-        <w:rPr>
-          <w:sz w:val="26"/>
-          <w:szCs w:val="26"/>
-        </w:rPr>
-      </w:pPr>
-      <w:r>
-        <w:rPr/>
-      </w:r>
-    </w:p>
-    <w:p>
-      <w:pPr>
         <w:pStyle w:val="Subtitle"/>
         <w:rPr/>
       </w:pPr>
-      <w:bookmarkStart w:id="4" w:name="__RefHeading___Toc924_836241567"/>
-      <w:bookmarkEnd w:id="4"/>
+      <w:bookmarkStart w:id="5" w:name="__RefHeading___Toc924_836241567"/>
+      <w:bookmarkEnd w:id="5"/>
       <w:r>
         <w:rPr>
           <w:b/>
@@ -2245,31 +2184,7 @@
           <w:sz w:val="30"/>
           <w:szCs w:val="30"/>
         </w:rPr>
-        <w:t xml:space="preserve"> PREPROCESSING D</w:t>
-      </w:r>
-      <w:r>
-        <w:rPr>
-          <w:b/>
-          <w:sz w:val="30"/>
-          <w:szCs w:val="30"/>
-        </w:rPr>
-        <w:t>EI</w:t>
-      </w:r>
-      <w:r>
-        <w:rPr>
-          <w:b/>
-          <w:sz w:val="30"/>
-          <w:szCs w:val="30"/>
-        </w:rPr>
-        <w:t xml:space="preserve"> </w:t>
-      </w:r>
-      <w:r>
-        <w:rPr>
-          <w:b/>
-          <w:sz w:val="30"/>
-          <w:szCs w:val="30"/>
-        </w:rPr>
-        <w:t>DATA-SET</w:t>
+        <w:t xml:space="preserve"> PREPROCESSING DEI DATA-SET</w:t>
       </w:r>
     </w:p>
     <w:p>
@@ -2294,7 +2209,7 @@
         <w:pStyle w:val="Normal1"/>
         <w:numPr>
           <w:ilvl w:val="0"/>
-          <w:numId w:val="2"/>
+          <w:numId w:val="1"/>
         </w:numPr>
         <w:spacing w:lineRule="auto" w:line="240" w:before="240" w:after="240"/>
         <w:rPr/>
@@ -2321,7 +2236,7 @@
         <w:pStyle w:val="Normal1"/>
         <w:numPr>
           <w:ilvl w:val="0"/>
-          <w:numId w:val="2"/>
+          <w:numId w:val="1"/>
         </w:numPr>
         <w:spacing w:lineRule="auto" w:line="240" w:before="240" w:after="240"/>
         <w:rPr/>
@@ -2348,7 +2263,7 @@
         <w:pStyle w:val="Normal1"/>
         <w:numPr>
           <w:ilvl w:val="0"/>
-          <w:numId w:val="2"/>
+          <w:numId w:val="1"/>
         </w:numPr>
         <w:spacing w:lineRule="auto" w:line="240" w:before="240" w:after="240"/>
         <w:rPr/>
@@ -2375,7 +2290,7 @@
         <w:pStyle w:val="Normal1"/>
         <w:numPr>
           <w:ilvl w:val="0"/>
-          <w:numId w:val="2"/>
+          <w:numId w:val="1"/>
         </w:numPr>
         <w:spacing w:lineRule="auto" w:line="240" w:before="240" w:after="240"/>
         <w:rPr>
@@ -2427,7 +2342,73 @@
         </w:rPr>
       </w:pPr>
       <w:r>
-        <w:rPr/>
+        <w:rPr>
+          <w:b/>
+          <w:sz w:val="36"/>
+          <w:szCs w:val="36"/>
+        </w:rPr>
+        <w:drawing>
+          <wp:anchor behindDoc="0" distT="0" distB="0" distL="0" distR="0" simplePos="0" locked="0" layoutInCell="0" allowOverlap="1" relativeHeight="2">
+            <wp:simplePos x="0" y="0"/>
+            <wp:positionH relativeFrom="column">
+              <wp:posOffset>0</wp:posOffset>
+            </wp:positionH>
+            <wp:positionV relativeFrom="paragraph">
+              <wp:posOffset>-25400</wp:posOffset>
+            </wp:positionV>
+            <wp:extent cx="5731510" cy="1218565"/>
+            <wp:effectExtent l="0" t="0" r="0" b="0"/>
+            <wp:wrapSquare wrapText="largest"/>
+            <wp:docPr id="2" name="Immagine1" descr=""/>
+            <wp:cNvGraphicFramePr>
+              <a:graphicFrameLocks xmlns:a="http://schemas.openxmlformats.org/drawingml/2006/main" noChangeAspect="1"/>
+            </wp:cNvGraphicFramePr>
+            <a:graphic xmlns:a="http://schemas.openxmlformats.org/drawingml/2006/main">
+              <a:graphicData uri="http://schemas.openxmlformats.org/drawingml/2006/picture">
+                <pic:pic xmlns:pic="http://schemas.openxmlformats.org/drawingml/2006/picture">
+                  <pic:nvPicPr>
+                    <pic:cNvPr id="2" name="Immagine1" descr=""/>
+                    <pic:cNvPicPr>
+                      <a:picLocks noChangeAspect="1" noChangeArrowheads="1"/>
+                    </pic:cNvPicPr>
+                  </pic:nvPicPr>
+                  <pic:blipFill>
+                    <a:blip r:embed="rId4"/>
+                    <a:stretch>
+                      <a:fillRect/>
+                    </a:stretch>
+                  </pic:blipFill>
+                  <pic:spPr bwMode="auto">
+                    <a:xfrm>
+                      <a:off x="0" y="0"/>
+                      <a:ext cx="5731510" cy="1218565"/>
+                    </a:xfrm>
+                    <a:prstGeom prst="rect">
+                      <a:avLst/>
+                    </a:prstGeom>
+                  </pic:spPr>
+                </pic:pic>
+              </a:graphicData>
+            </a:graphic>
+          </wp:anchor>
+        </w:drawing>
+      </w:r>
+    </w:p>
+    <w:p>
+      <w:pPr>
+        <w:pStyle w:val="BodyText"/>
+        <w:rPr>
+          <w:b/>
+          <w:sz w:val="36"/>
+          <w:szCs w:val="36"/>
+        </w:rPr>
+      </w:pPr>
+      <w:r>
+        <w:rPr>
+          <w:b/>
+          <w:sz w:val="36"/>
+          <w:szCs w:val="36"/>
+        </w:rPr>
       </w:r>
       <w:r>
         <w:br w:type="page"/>
@@ -2436,10 +2417,11 @@
     <w:p>
       <w:pPr>
         <w:pStyle w:val="Titolo"/>
-        <w:rPr/>
-      </w:pPr>
-      <w:bookmarkStart w:id="5" w:name="__RefHeading___Toc912_836241567"/>
-      <w:bookmarkEnd w:id="5"/>
+        <w:spacing w:before="0" w:after="120"/>
+        <w:rPr/>
+      </w:pPr>
+      <w:bookmarkStart w:id="6" w:name="__RefHeading___Toc912_836241567"/>
+      <w:bookmarkEnd w:id="6"/>
       <w:r>
         <w:rPr>
           <w:b/>
@@ -2491,7 +2473,10 @@
         </w:rPr>
       </w:pPr>
       <w:r>
-        <w:rPr/>
+        <w:rPr>
+          <w:sz w:val="26"/>
+          <w:szCs w:val="26"/>
+        </w:rPr>
       </w:r>
     </w:p>
     <w:p>
@@ -2499,8 +2484,10 @@
         <w:pStyle w:val="Subtitle"/>
         <w:rPr/>
       </w:pPr>
-      <w:bookmarkStart w:id="6" w:name="Copia___RefHeading___Toc924_836241567_2"/>
-      <w:bookmarkEnd w:id="6"/>
+      <w:bookmarkStart w:id="7" w:name="__RefHeading___Toc516_1509939007"/>
+      <w:bookmarkStart w:id="8" w:name="Copia___RefHeading___Toc924_836241567_2"/>
+      <w:bookmarkEnd w:id="7"/>
+      <w:bookmarkEnd w:id="8"/>
       <w:r>
         <w:rPr>
           <w:b/>
@@ -2534,338 +2521,387 @@
           <w:sz w:val="30"/>
           <w:szCs w:val="30"/>
         </w:rPr>
-        <w:t xml:space="preserve"> </w:t>
-      </w:r>
-      <w:r>
-        <w:rPr>
-          <w:b/>
+        <w:t xml:space="preserve"> SCELTA ARGOMENTO</w:t>
+      </w:r>
+    </w:p>
+    <w:p>
+      <w:pPr>
+        <w:pStyle w:val="Normal3"/>
+        <w:spacing w:lineRule="auto" w:line="240" w:before="240" w:after="240"/>
+        <w:rPr>
+          <w:sz w:val="26"/>
+          <w:szCs w:val="26"/>
+        </w:rPr>
+      </w:pPr>
+      <w:r>
+        <w:rPr>
+          <w:b/>
+          <w:sz w:val="26"/>
+          <w:szCs w:val="26"/>
+        </w:rPr>
+        <w:t>Perché abbiamo usato l'apprendimento supervisionato?</w:t>
+        <w:br/>
+      </w:r>
+      <w:r>
+        <w:rPr>
+          <w:sz w:val="26"/>
+          <w:szCs w:val="26"/>
+        </w:rPr>
+        <w:t>Abbiamo utilizzato l'apprendimento supervisionato perché il nostro obiettivo era classificare i ristoranti in categorie specifiche basandoci sulle loro descrizioni, immaginando un applicazione in cui tale funzione semplificherebbe e renderebbe più godibile la ricerca di ristoranti da parte di un utente. Questo approccio richiede un data-set etichettato, dove ogni esempio è associato alla sua categoria corretta, permettendo al modello di apprendere le relazioni tra le caratteristiche (parole nelle descrizioni) e le etichette (categorie). Tale metodo garantisce un processo predittivo più preciso e mirato rispetto a tecniche non supervisionate.</w:t>
+      </w:r>
+    </w:p>
+    <w:p>
+      <w:pPr>
+        <w:pStyle w:val="Normal3"/>
+        <w:spacing w:lineRule="auto" w:line="240" w:before="240" w:after="240"/>
+        <w:rPr>
+          <w:sz w:val="26"/>
+          <w:szCs w:val="26"/>
+        </w:rPr>
+      </w:pPr>
+      <w:r>
+        <w:rPr>
+          <w:b/>
+          <w:sz w:val="26"/>
+          <w:szCs w:val="26"/>
+        </w:rPr>
+        <w:t>Quali sono i pro dell'apprendimento supervisionato?</w:t>
+      </w:r>
+    </w:p>
+    <w:p>
+      <w:pPr>
+        <w:pStyle w:val="Normal3"/>
+        <w:numPr>
+          <w:ilvl w:val="0"/>
+          <w:numId w:val="1"/>
+        </w:numPr>
+        <w:spacing w:lineRule="auto" w:line="240" w:before="240" w:afterAutospacing="0" w:after="0"/>
+        <w:rPr>
+          <w:sz w:val="26"/>
+          <w:szCs w:val="26"/>
+        </w:rPr>
+      </w:pPr>
+      <w:r>
+        <w:rPr>
+          <w:b/>
+          <w:sz w:val="26"/>
+          <w:szCs w:val="26"/>
+        </w:rPr>
+        <w:t>Accuratezza delle predizioni:</w:t>
+      </w:r>
+      <w:r>
+        <w:rPr>
+          <w:sz w:val="26"/>
+          <w:szCs w:val="26"/>
+        </w:rPr>
+        <w:t xml:space="preserve"> Grazie al data-set etichettato, il modello può essere addestrato a identificare con precisione le categorie basandosi su pattern chiari.</w:t>
+      </w:r>
+    </w:p>
+    <w:p>
+      <w:pPr>
+        <w:pStyle w:val="Normal3"/>
+        <w:numPr>
+          <w:ilvl w:val="0"/>
+          <w:numId w:val="1"/>
+        </w:numPr>
+        <w:spacing w:lineRule="auto" w:line="240" w:beforeAutospacing="0" w:before="0" w:afterAutospacing="0" w:after="0"/>
+        <w:rPr>
+          <w:sz w:val="26"/>
+          <w:szCs w:val="26"/>
+        </w:rPr>
+      </w:pPr>
+      <w:r>
+        <w:rPr>
+          <w:b/>
+          <w:sz w:val="26"/>
+          <w:szCs w:val="26"/>
+        </w:rPr>
+        <w:t>Facilità di valutazione:</w:t>
+      </w:r>
+      <w:r>
+        <w:rPr>
+          <w:sz w:val="26"/>
+          <w:szCs w:val="26"/>
+        </w:rPr>
+        <w:t xml:space="preserve"> Le prestazioni possono essere misurate con metriche come precision, recall e F1-score, fornendo una valutazione dettagliata dell'efficacia del modello.</w:t>
+      </w:r>
+    </w:p>
+    <w:p>
+      <w:pPr>
+        <w:pStyle w:val="Normal3"/>
+        <w:numPr>
+          <w:ilvl w:val="0"/>
+          <w:numId w:val="1"/>
+        </w:numPr>
+        <w:spacing w:lineRule="auto" w:line="240" w:beforeAutospacing="0" w:before="0" w:afterAutospacing="0" w:after="0"/>
+        <w:rPr>
+          <w:sz w:val="26"/>
+          <w:szCs w:val="26"/>
+        </w:rPr>
+      </w:pPr>
+      <w:r>
+        <w:rPr>
+          <w:b/>
+          <w:sz w:val="26"/>
+          <w:szCs w:val="26"/>
+        </w:rPr>
+        <w:t>Adattabilità:</w:t>
+      </w:r>
+      <w:r>
+        <w:rPr>
+          <w:sz w:val="26"/>
+          <w:szCs w:val="26"/>
+        </w:rPr>
+        <w:t xml:space="preserve"> È possibile iterare sul modello, migliorandolo tramite aggiornamenti dei dati o cambiando le tecniche di pre-processing applicate al testo in input.</w:t>
+      </w:r>
+    </w:p>
+    <w:p>
+      <w:pPr>
+        <w:pStyle w:val="Normal1"/>
+        <w:spacing w:lineRule="auto" w:line="240" w:before="240" w:after="240"/>
+        <w:rPr>
+          <w:sz w:val="26"/>
+          <w:szCs w:val="26"/>
+        </w:rPr>
+      </w:pPr>
+      <w:r>
+        <w:rPr>
+          <w:sz w:val="26"/>
+          <w:szCs w:val="26"/>
+        </w:rPr>
+        <w:t>Le principali fasi coinvolte nel processo di apprendimento supervisionato sono:</w:t>
+      </w:r>
+    </w:p>
+    <w:p>
+      <w:pPr>
+        <w:pStyle w:val="Normal1"/>
+        <w:numPr>
+          <w:ilvl w:val="0"/>
+          <w:numId w:val="2"/>
+        </w:numPr>
+        <w:spacing w:lineRule="auto" w:line="240" w:before="240" w:afterAutospacing="0" w:after="0"/>
+        <w:ind w:hanging="360" w:left="720"/>
+        <w:rPr>
+          <w:sz w:val="26"/>
+          <w:szCs w:val="26"/>
+        </w:rPr>
+      </w:pPr>
+      <w:r>
+        <w:rPr>
+          <w:b/>
+          <w:bCs/>
+          <w:sz w:val="26"/>
+          <w:szCs w:val="26"/>
+        </w:rPr>
+        <w:t>Preparazione dei dati</w:t>
+      </w:r>
+      <w:r>
+        <w:rPr>
+          <w:b w:val="false"/>
+          <w:bCs w:val="false"/>
+          <w:sz w:val="26"/>
+          <w:szCs w:val="26"/>
+        </w:rPr>
+        <w:t>: i dati da utilizzare per l’addestramento e il testing vengono organizzati e preparati per fornire i vari input, tramite l’uso di dizionari o liste</w:t>
+      </w:r>
+      <w:r>
+        <w:rPr>
+          <w:sz w:val="26"/>
+          <w:szCs w:val="26"/>
+        </w:rPr>
+        <w:t>;</w:t>
+      </w:r>
+    </w:p>
+    <w:p>
+      <w:pPr>
+        <w:pStyle w:val="Normal1"/>
+        <w:numPr>
+          <w:ilvl w:val="0"/>
+          <w:numId w:val="2"/>
+        </w:numPr>
+        <w:spacing w:lineRule="auto" w:line="240" w:beforeAutospacing="0" w:before="0" w:afterAutospacing="0" w:after="0"/>
+        <w:ind w:hanging="360" w:left="720"/>
+        <w:rPr>
+          <w:sz w:val="26"/>
+          <w:szCs w:val="26"/>
+        </w:rPr>
+      </w:pPr>
+      <w:r>
+        <w:rPr>
+          <w:b/>
+          <w:i/>
+          <w:sz w:val="26"/>
+          <w:szCs w:val="26"/>
+        </w:rPr>
+        <w:t>Fase di addestramento</w:t>
+      </w:r>
+      <w:r>
+        <w:rPr>
+          <w:sz w:val="26"/>
+          <w:szCs w:val="26"/>
+        </w:rPr>
+        <w:t>: durante questa fase, il modello viene alimentato con dati etichettati, nel nostro caso i ristoranti con le loro descrizioni e categorie e apprende la relazione tra gli input e gli output.</w:t>
+      </w:r>
+    </w:p>
+    <w:p>
+      <w:pPr>
+        <w:pStyle w:val="Normal1"/>
+        <w:numPr>
+          <w:ilvl w:val="0"/>
+          <w:numId w:val="2"/>
+        </w:numPr>
+        <w:spacing w:lineRule="auto" w:line="240" w:beforeAutospacing="0" w:before="0" w:afterAutospacing="0" w:after="0"/>
+        <w:ind w:hanging="360" w:left="720"/>
+        <w:rPr>
+          <w:sz w:val="26"/>
+          <w:szCs w:val="26"/>
+        </w:rPr>
+      </w:pPr>
+      <w:r>
+        <w:rPr>
+          <w:b/>
+          <w:i/>
+          <w:sz w:val="26"/>
+          <w:szCs w:val="26"/>
+        </w:rPr>
+        <w:t>Fase di test</w:t>
+      </w:r>
+      <w:r>
+        <w:rPr>
+          <w:sz w:val="26"/>
+          <w:szCs w:val="26"/>
+        </w:rPr>
+        <w:t>: una volta addestrato, il modello viene testato su un insieme di dati separato, non visto durante l'addestramento, per verificarne l'efficacia. Nel codice del programma questa fase è eseguita su una porzione del data-set stesso riservata al testing, secondo la divisione 80%-20% per training e test;</w:t>
+      </w:r>
+    </w:p>
+    <w:p>
+      <w:pPr>
+        <w:pStyle w:val="Normal1"/>
+        <w:numPr>
+          <w:ilvl w:val="0"/>
+          <w:numId w:val="2"/>
+        </w:numPr>
+        <w:spacing w:lineRule="auto" w:line="240" w:beforeAutospacing="0" w:before="0" w:after="240"/>
+        <w:ind w:hanging="360" w:left="720"/>
+        <w:rPr>
+          <w:sz w:val="26"/>
+          <w:szCs w:val="26"/>
+        </w:rPr>
+      </w:pPr>
+      <w:r>
+        <w:rPr>
+          <w:b/>
+          <w:i/>
+          <w:sz w:val="26"/>
+          <w:szCs w:val="26"/>
+        </w:rPr>
+        <w:t>Valutazione delle prestazioni</w:t>
+      </w:r>
+      <w:r>
+        <w:rPr>
+          <w:sz w:val="26"/>
+          <w:szCs w:val="26"/>
+        </w:rPr>
+        <w:t>: in questa fase, si misurano le performance del modello, utilizzando metriche appropriate, per capire quanto accuratamente il modello riesce a fare previsioni sui nuovi dati.</w:t>
+      </w:r>
+    </w:p>
+    <w:p>
+      <w:pPr>
+        <w:pStyle w:val="Normal1"/>
+        <w:spacing w:lineRule="auto" w:line="240" w:beforeAutospacing="0" w:before="0" w:after="240"/>
+        <w:ind w:hanging="360" w:left="720"/>
+        <w:rPr>
+          <w:sz w:val="26"/>
+          <w:szCs w:val="26"/>
+        </w:rPr>
+      </w:pPr>
+      <w:r>
+        <w:rPr/>
+        <w:drawing>
+          <wp:anchor behindDoc="0" distT="0" distB="0" distL="0" distR="0" simplePos="0" locked="0" layoutInCell="0" allowOverlap="1" relativeHeight="5">
+            <wp:simplePos x="0" y="0"/>
+            <wp:positionH relativeFrom="column">
+              <wp:posOffset>1284605</wp:posOffset>
+            </wp:positionH>
+            <wp:positionV relativeFrom="paragraph">
+              <wp:posOffset>175895</wp:posOffset>
+            </wp:positionV>
+            <wp:extent cx="3162300" cy="876300"/>
+            <wp:effectExtent l="0" t="0" r="0" b="0"/>
+            <wp:wrapSquare wrapText="largest"/>
+            <wp:docPr id="3" name="Immagine3" descr=""/>
+            <wp:cNvGraphicFramePr>
+              <a:graphicFrameLocks xmlns:a="http://schemas.openxmlformats.org/drawingml/2006/main" noChangeAspect="1"/>
+            </wp:cNvGraphicFramePr>
+            <a:graphic xmlns:a="http://schemas.openxmlformats.org/drawingml/2006/main">
+              <a:graphicData uri="http://schemas.openxmlformats.org/drawingml/2006/picture">
+                <pic:pic xmlns:pic="http://schemas.openxmlformats.org/drawingml/2006/picture">
+                  <pic:nvPicPr>
+                    <pic:cNvPr id="3" name="Immagine3" descr=""/>
+                    <pic:cNvPicPr>
+                      <a:picLocks noChangeAspect="1" noChangeArrowheads="1"/>
+                    </pic:cNvPicPr>
+                  </pic:nvPicPr>
+                  <pic:blipFill>
+                    <a:blip r:embed="rId5"/>
+                    <a:stretch>
+                      <a:fillRect/>
+                    </a:stretch>
+                  </pic:blipFill>
+                  <pic:spPr bwMode="auto">
+                    <a:xfrm>
+                      <a:off x="0" y="0"/>
+                      <a:ext cx="3162300" cy="876300"/>
+                    </a:xfrm>
+                    <a:prstGeom prst="rect">
+                      <a:avLst/>
+                    </a:prstGeom>
+                  </pic:spPr>
+                </pic:pic>
+              </a:graphicData>
+            </a:graphic>
+          </wp:anchor>
+        </w:drawing>
+      </w:r>
+    </w:p>
+    <w:p>
+      <w:pPr>
+        <w:pStyle w:val="Normal1"/>
+        <w:spacing w:lineRule="auto" w:line="240" w:beforeAutospacing="0" w:before="0" w:after="240"/>
+        <w:ind w:hanging="360" w:left="720"/>
+        <w:rPr>
+          <w:sz w:val="26"/>
+          <w:szCs w:val="26"/>
+        </w:rPr>
+      </w:pPr>
+      <w:r>
+        <w:rPr/>
+      </w:r>
+    </w:p>
+    <w:p>
+      <w:pPr>
+        <w:pStyle w:val="Normal1"/>
+        <w:spacing w:lineRule="auto" w:line="240" w:beforeAutospacing="0" w:before="0" w:after="240"/>
+        <w:ind w:hanging="360" w:left="720"/>
+        <w:rPr>
+          <w:sz w:val="26"/>
+          <w:szCs w:val="26"/>
+        </w:rPr>
+      </w:pPr>
+      <w:r>
+        <w:rPr/>
+      </w:r>
+    </w:p>
+    <w:p>
+      <w:pPr>
+        <w:pStyle w:val="Subtitle"/>
+        <w:rPr>
           <w:sz w:val="30"/>
           <w:szCs w:val="30"/>
         </w:rPr>
-        <w:t>SCELTA ARGOMENTO</w:t>
-      </w:r>
-    </w:p>
-    <w:p>
-      <w:pPr>
-        <w:pStyle w:val="Normal3"/>
-        <w:spacing w:lineRule="auto" w:line="240" w:before="240" w:after="240"/>
-        <w:rPr>
-          <w:sz w:val="26"/>
-          <w:szCs w:val="26"/>
-        </w:rPr>
-      </w:pPr>
-      <w:r>
-        <w:rPr>
-          <w:b/>
-          <w:sz w:val="26"/>
-          <w:szCs w:val="26"/>
-        </w:rPr>
-        <w:t>Perché abbiamo usato l'apprendimento supervisionato?</w:t>
-        <w:br/>
-      </w:r>
-      <w:r>
-        <w:rPr>
-          <w:sz w:val="26"/>
-          <w:szCs w:val="26"/>
-        </w:rPr>
-        <w:t xml:space="preserve">Abbiamo utilizzato l'apprendimento supervisionato perché il nostro obiettivo era classificare i ristoranti in categorie specifiche basandoci sulle loro descrizioni, </w:t>
-      </w:r>
-      <w:r>
-        <w:rPr>
-          <w:sz w:val="26"/>
-          <w:szCs w:val="26"/>
-        </w:rPr>
-        <w:t>immaginando un applicazione in cui tale funzione semplificherebbe e renderebbe più godibile la ricerca di ristoranti da parte di un utente</w:t>
-      </w:r>
-      <w:r>
-        <w:rPr>
-          <w:sz w:val="26"/>
-          <w:szCs w:val="26"/>
-        </w:rPr>
-        <w:t>. Questo approccio richiede un data-set etichettato, dove ogni esempio è associato alla sua categoria corretta, permettendo al modello di apprendere le relazioni tra le caratteristiche (parole nelle descrizioni) e le etichette (categorie). Tale metodo garantisce un processo predittivo più preciso e mirato rispetto a tecniche non supervisionate.</w:t>
-      </w:r>
-    </w:p>
-    <w:p>
-      <w:pPr>
-        <w:pStyle w:val="Normal3"/>
-        <w:spacing w:lineRule="auto" w:line="240" w:before="240" w:after="240"/>
-        <w:rPr>
-          <w:sz w:val="26"/>
-          <w:szCs w:val="26"/>
-        </w:rPr>
-      </w:pPr>
-      <w:r>
-        <w:rPr>
-          <w:b/>
-          <w:sz w:val="26"/>
-          <w:szCs w:val="26"/>
-        </w:rPr>
-        <w:t>Quali sono i pro dell'apprendimento supervisionato?</w:t>
-      </w:r>
-    </w:p>
-    <w:p>
-      <w:pPr>
-        <w:pStyle w:val="Normal3"/>
-        <w:numPr>
-          <w:ilvl w:val="0"/>
-          <w:numId w:val="2"/>
-        </w:numPr>
-        <w:spacing w:lineRule="auto" w:line="240" w:before="240" w:afterAutospacing="0" w:after="0"/>
-        <w:rPr>
-          <w:sz w:val="26"/>
-          <w:szCs w:val="26"/>
-        </w:rPr>
-      </w:pPr>
-      <w:r>
-        <w:rPr>
-          <w:b/>
-          <w:sz w:val="26"/>
-          <w:szCs w:val="26"/>
-        </w:rPr>
-        <w:t>Accuratezza delle predizioni:</w:t>
-      </w:r>
-      <w:r>
-        <w:rPr>
-          <w:sz w:val="26"/>
-          <w:szCs w:val="26"/>
-        </w:rPr>
-        <w:t xml:space="preserve"> Grazie al data-set etichettato, il modello può essere addestrato a identificare con precisione le categorie basandosi su pattern chiari.</w:t>
-      </w:r>
-    </w:p>
-    <w:p>
-      <w:pPr>
-        <w:pStyle w:val="Normal3"/>
-        <w:numPr>
-          <w:ilvl w:val="0"/>
-          <w:numId w:val="2"/>
-        </w:numPr>
-        <w:spacing w:lineRule="auto" w:line="240" w:beforeAutospacing="0" w:before="0" w:afterAutospacing="0" w:after="0"/>
-        <w:rPr>
-          <w:sz w:val="26"/>
-          <w:szCs w:val="26"/>
-        </w:rPr>
-      </w:pPr>
-      <w:r>
-        <w:rPr>
-          <w:b/>
-          <w:sz w:val="26"/>
-          <w:szCs w:val="26"/>
-        </w:rPr>
-        <w:t>Facilità di valutazione:</w:t>
-      </w:r>
-      <w:r>
-        <w:rPr>
-          <w:sz w:val="26"/>
-          <w:szCs w:val="26"/>
-        </w:rPr>
-        <w:t xml:space="preserve"> Le prestazioni possono essere misurate con metriche come precision, recall e F1-score, fornendo una valutazione dettagliata dell'efficacia del modello.</w:t>
-      </w:r>
-    </w:p>
-    <w:p>
-      <w:pPr>
-        <w:pStyle w:val="Normal3"/>
-        <w:numPr>
-          <w:ilvl w:val="0"/>
-          <w:numId w:val="2"/>
-        </w:numPr>
-        <w:spacing w:lineRule="auto" w:line="240" w:beforeAutospacing="0" w:before="0" w:afterAutospacing="0" w:after="0"/>
-        <w:rPr>
-          <w:sz w:val="26"/>
-          <w:szCs w:val="26"/>
-        </w:rPr>
-      </w:pPr>
-      <w:r>
-        <w:rPr>
-          <w:b/>
-          <w:sz w:val="26"/>
-          <w:szCs w:val="26"/>
-        </w:rPr>
-        <w:t>Adattabilità:</w:t>
-      </w:r>
-      <w:r>
-        <w:rPr>
-          <w:sz w:val="26"/>
-          <w:szCs w:val="26"/>
-        </w:rPr>
-        <w:t xml:space="preserve"> È possibile iterare sul modello, migliorandolo tramite aggiornamenti dei dati </w:t>
-      </w:r>
-      <w:r>
-        <w:rPr>
-          <w:sz w:val="26"/>
-          <w:szCs w:val="26"/>
-        </w:rPr>
-        <w:t>o cambiando le tecniche di pre-processing applicate al testo in input</w:t>
-      </w:r>
-      <w:r>
-        <w:rPr>
-          <w:sz w:val="26"/>
-          <w:szCs w:val="26"/>
-        </w:rPr>
-        <w:t>.</w:t>
-      </w:r>
-    </w:p>
-    <w:p>
-      <w:pPr>
-        <w:pStyle w:val="Normal1"/>
-        <w:spacing w:lineRule="auto" w:line="240" w:before="240" w:after="240"/>
-        <w:rPr>
-          <w:sz w:val="26"/>
-          <w:szCs w:val="26"/>
-        </w:rPr>
-      </w:pPr>
-      <w:r>
-        <w:rPr>
-          <w:sz w:val="26"/>
-          <w:szCs w:val="26"/>
-        </w:rPr>
-        <w:t>Le principali fasi coinvolte nel processo di apprendimento supervisionato sono:</w:t>
-      </w:r>
-    </w:p>
-    <w:p>
-      <w:pPr>
-        <w:pStyle w:val="Normal1"/>
-        <w:numPr>
-          <w:ilvl w:val="0"/>
-          <w:numId w:val="3"/>
-        </w:numPr>
-        <w:spacing w:lineRule="auto" w:line="240" w:before="240" w:afterAutospacing="0" w:after="0"/>
-        <w:ind w:hanging="360" w:left="720"/>
-        <w:rPr>
-          <w:sz w:val="26"/>
-          <w:szCs w:val="26"/>
-        </w:rPr>
-      </w:pPr>
-      <w:r>
-        <w:rPr>
-          <w:b/>
-          <w:bCs/>
-          <w:sz w:val="26"/>
-          <w:szCs w:val="26"/>
-        </w:rPr>
-        <w:t>Preparazione dei dati</w:t>
-      </w:r>
-      <w:r>
-        <w:rPr>
-          <w:b w:val="false"/>
-          <w:bCs w:val="false"/>
-          <w:sz w:val="26"/>
-          <w:szCs w:val="26"/>
-        </w:rPr>
-        <w:t>: i dati da utilizzare per l’addestramento e il testing vengono organizzati e preparati per fornire i vari input, tramite l’uso di dizionari o liste</w:t>
-      </w:r>
-      <w:r>
-        <w:rPr>
-          <w:sz w:val="26"/>
-          <w:szCs w:val="26"/>
-        </w:rPr>
-        <w:t>;</w:t>
-      </w:r>
-    </w:p>
-    <w:p>
-      <w:pPr>
-        <w:pStyle w:val="Normal1"/>
-        <w:numPr>
-          <w:ilvl w:val="0"/>
-          <w:numId w:val="3"/>
-        </w:numPr>
-        <w:spacing w:lineRule="auto" w:line="240" w:beforeAutospacing="0" w:before="0" w:afterAutospacing="0" w:after="0"/>
-        <w:ind w:hanging="360" w:left="720"/>
-        <w:rPr>
-          <w:sz w:val="26"/>
-          <w:szCs w:val="26"/>
-        </w:rPr>
-      </w:pPr>
-      <w:r>
-        <w:rPr>
-          <w:b/>
-          <w:i/>
-          <w:sz w:val="26"/>
-          <w:szCs w:val="26"/>
-        </w:rPr>
-        <w:t>Fase di addestramento</w:t>
-      </w:r>
-      <w:r>
-        <w:rPr>
-          <w:sz w:val="26"/>
-          <w:szCs w:val="26"/>
-        </w:rPr>
-        <w:t xml:space="preserve">: durante questa fase, il modello viene alimentato con dati etichettati, nel nostro caso i ristoranti con le loro descrizioni e categorie </w:t>
-      </w:r>
-      <w:r>
-        <w:rPr>
-          <w:sz w:val="26"/>
-          <w:szCs w:val="26"/>
-        </w:rPr>
-        <w:t xml:space="preserve">e </w:t>
-      </w:r>
-      <w:r>
-        <w:rPr>
-          <w:sz w:val="26"/>
-          <w:szCs w:val="26"/>
-        </w:rPr>
-        <w:t>apprende la relazione tra gli input e gli output.</w:t>
-      </w:r>
-    </w:p>
-    <w:p>
-      <w:pPr>
-        <w:pStyle w:val="Normal1"/>
-        <w:numPr>
-          <w:ilvl w:val="0"/>
-          <w:numId w:val="3"/>
-        </w:numPr>
-        <w:spacing w:lineRule="auto" w:line="240" w:beforeAutospacing="0" w:before="0" w:afterAutospacing="0" w:after="0"/>
-        <w:ind w:hanging="360" w:left="720"/>
-        <w:rPr>
-          <w:sz w:val="26"/>
-          <w:szCs w:val="26"/>
-        </w:rPr>
-      </w:pPr>
-      <w:r>
-        <w:rPr>
-          <w:b/>
-          <w:i/>
-          <w:sz w:val="26"/>
-          <w:szCs w:val="26"/>
-        </w:rPr>
-        <w:t>Fase di test</w:t>
-      </w:r>
-      <w:r>
-        <w:rPr>
-          <w:sz w:val="26"/>
-          <w:szCs w:val="26"/>
-        </w:rPr>
-        <w:t>: una volta addestrato, il modello viene testato su un insieme di dati separato, non visto durante l'addestramento, per verificarne l'efficacia. Nel codice del programma questa fase è eseguita su una porzione del data-set stesso riservata al testing, secondo la divisione 80%-20% per training e test;</w:t>
-      </w:r>
-    </w:p>
-    <w:p>
-      <w:pPr>
-        <w:pStyle w:val="Normal1"/>
-        <w:numPr>
-          <w:ilvl w:val="0"/>
-          <w:numId w:val="3"/>
-        </w:numPr>
-        <w:spacing w:lineRule="auto" w:line="240" w:beforeAutospacing="0" w:before="0" w:after="240"/>
-        <w:ind w:hanging="360" w:left="720"/>
-        <w:rPr>
-          <w:sz w:val="26"/>
-          <w:szCs w:val="26"/>
-        </w:rPr>
-      </w:pPr>
-      <w:r>
-        <w:rPr>
-          <w:b/>
-          <w:i/>
-          <w:sz w:val="26"/>
-          <w:szCs w:val="26"/>
-        </w:rPr>
-        <w:t>Valutazione delle prestazioni</w:t>
-      </w:r>
-      <w:r>
-        <w:rPr>
-          <w:sz w:val="26"/>
-          <w:szCs w:val="26"/>
-        </w:rPr>
-        <w:t>: in questa fase, si misurano le performance del modello, utilizzando metriche appropriate, per capire quanto accuratamente il modello riesce a fare previsioni sui nuovi dati.</w:t>
+      </w:pPr>
+      <w:r>
+        <w:rPr/>
       </w:r>
     </w:p>
     <w:p>
@@ -2876,8 +2912,8 @@
           <w:szCs w:val="30"/>
         </w:rPr>
       </w:pPr>
-      <w:bookmarkStart w:id="7" w:name="__RefHeading___Toc926_836241567"/>
-      <w:bookmarkEnd w:id="7"/>
+      <w:bookmarkStart w:id="9" w:name="__RefHeading___Toc926_836241567"/>
+      <w:bookmarkEnd w:id="9"/>
       <w:r>
         <w:rPr>
           <w:b/>
@@ -2968,7 +3004,7 @@
         <w:pStyle w:val="Normal2"/>
         <w:numPr>
           <w:ilvl w:val="1"/>
-          <w:numId w:val="2"/>
+          <w:numId w:val="1"/>
         </w:numPr>
         <w:spacing w:lineRule="auto" w:line="240" w:beforeAutospacing="0" w:before="0" w:afterAutospacing="0" w:after="0"/>
         <w:rPr/>
@@ -3001,7 +3037,7 @@
         <w:pStyle w:val="Normal2"/>
         <w:numPr>
           <w:ilvl w:val="1"/>
-          <w:numId w:val="2"/>
+          <w:numId w:val="1"/>
         </w:numPr>
         <w:spacing w:lineRule="auto" w:line="240" w:beforeAutospacing="0" w:before="0" w:afterAutospacing="0" w:after="0"/>
         <w:rPr/>
@@ -3026,35 +3062,7 @@
           <w:sz w:val="26"/>
           <w:szCs w:val="26"/>
         </w:rPr>
-        <w:t xml:space="preserve">, segnalando che il modello non era sufficientemente </w:t>
-      </w:r>
-      <w:r>
-        <w:rPr>
-          <w:sz w:val="26"/>
-          <w:szCs w:val="26"/>
-        </w:rPr>
-        <w:t>accurato o adatto</w:t>
-      </w:r>
-      <w:r>
-        <w:rPr>
-          <w:sz w:val="26"/>
-          <w:szCs w:val="26"/>
-        </w:rPr>
-        <w:t xml:space="preserve"> a catturare le relazioni e le complessità presenti nei dati, o </w:t>
-      </w:r>
-      <w:r>
-        <w:rPr>
-          <w:sz w:val="26"/>
-          <w:szCs w:val="26"/>
-        </w:rPr>
-        <w:t>la presenza di</w:t>
-      </w:r>
-      <w:r>
-        <w:rPr>
-          <w:sz w:val="26"/>
-          <w:szCs w:val="26"/>
-        </w:rPr>
-        <w:t xml:space="preserve"> altri problemi relativi al data-set.</w:t>
+        <w:t>, segnalando che il modello non era sufficientemente accurato o adatto a catturare le relazioni e le complessità presenti nei dati, o la presenza di altri problemi relativi al data-set.</w:t>
       </w:r>
     </w:p>
     <w:p>
@@ -3084,7 +3092,7 @@
         <w:pStyle w:val="Normal2"/>
         <w:numPr>
           <w:ilvl w:val="1"/>
-          <w:numId w:val="2"/>
+          <w:numId w:val="1"/>
         </w:numPr>
         <w:spacing w:lineRule="auto" w:line="240" w:beforeAutospacing="0" w:before="0" w:afterAutospacing="0" w:after="0"/>
         <w:rPr/>
@@ -3117,7 +3125,7 @@
         <w:pStyle w:val="Normal2"/>
         <w:numPr>
           <w:ilvl w:val="1"/>
-          <w:numId w:val="2"/>
+          <w:numId w:val="1"/>
         </w:numPr>
         <w:spacing w:lineRule="auto" w:line="240" w:beforeAutospacing="0" w:before="0" w:afterAutospacing="0" w:after="0"/>
         <w:rPr/>
@@ -3172,7 +3180,7 @@
         <w:pStyle w:val="Normal2"/>
         <w:numPr>
           <w:ilvl w:val="1"/>
-          <w:numId w:val="2"/>
+          <w:numId w:val="1"/>
         </w:numPr>
         <w:spacing w:lineRule="auto" w:line="240" w:beforeAutospacing="0" w:before="0" w:afterAutospacing="0" w:after="0"/>
         <w:rPr/>
@@ -3205,7 +3213,7 @@
         <w:pStyle w:val="Normal2"/>
         <w:numPr>
           <w:ilvl w:val="1"/>
-          <w:numId w:val="2"/>
+          <w:numId w:val="1"/>
         </w:numPr>
         <w:spacing w:lineRule="auto" w:line="240" w:beforeAutospacing="0" w:before="0" w:afterAutospacing="0" w:after="0"/>
         <w:rPr/>
@@ -3230,21 +3238,7 @@
           <w:sz w:val="26"/>
           <w:szCs w:val="26"/>
         </w:rPr>
-        <w:t xml:space="preserve">, i risultati hanno indicato che la qualità e la struttura complessiva dei dati erano aspetti chiave da ottimizzare </w:t>
-      </w:r>
-      <w:r>
-        <w:rPr>
-          <w:sz w:val="26"/>
-          <w:szCs w:val="26"/>
-        </w:rPr>
-        <w:t>per superare un certo margine di accuratezza</w:t>
-      </w:r>
-      <w:r>
-        <w:rPr>
-          <w:sz w:val="26"/>
-          <w:szCs w:val="26"/>
-        </w:rPr>
-        <w:t>.</w:t>
+        <w:t>, i risultati hanno indicato che la qualità e la struttura complessiva dei dati erano aspetti chiave da ottimizzare per superare un certo margine di accuratezza.</w:t>
       </w:r>
     </w:p>
     <w:p>
@@ -3289,7 +3283,7 @@
         <w:pStyle w:val="Normal2"/>
         <w:numPr>
           <w:ilvl w:val="2"/>
-          <w:numId w:val="2"/>
+          <w:numId w:val="1"/>
         </w:numPr>
         <w:spacing w:lineRule="auto" w:line="240" w:beforeAutospacing="0" w:before="0" w:afterAutospacing="0" w:after="0"/>
         <w:rPr/>
@@ -3330,7 +3324,7 @@
         <w:pStyle w:val="Normal2"/>
         <w:numPr>
           <w:ilvl w:val="2"/>
-          <w:numId w:val="2"/>
+          <w:numId w:val="1"/>
         </w:numPr>
         <w:spacing w:lineRule="auto" w:line="240" w:beforeAutospacing="0" w:before="0" w:afterAutospacing="0" w:after="0"/>
         <w:rPr/>
@@ -3341,15 +3335,7 @@
           <w:sz w:val="26"/>
           <w:szCs w:val="26"/>
         </w:rPr>
-        <w:t xml:space="preserve">K-fold </w:t>
-      </w:r>
-      <w:r>
-        <w:rPr>
-          <w:b/>
-          <w:sz w:val="26"/>
-          <w:szCs w:val="26"/>
-        </w:rPr>
-        <w:t>Cross-validation</w:t>
+        <w:t>K-fold Cross-validation</w:t>
       </w:r>
       <w:r>
         <w:rPr>
@@ -3388,7 +3374,10 @@
         </w:rPr>
       </w:pPr>
       <w:r>
-        <w:rPr/>
+        <w:rPr>
+          <w:sz w:val="26"/>
+          <w:szCs w:val="26"/>
+        </w:rPr>
       </w:r>
     </w:p>
     <w:p>
@@ -3418,7 +3407,7 @@
         <w:pStyle w:val="Normal2"/>
         <w:numPr>
           <w:ilvl w:val="1"/>
-          <w:numId w:val="2"/>
+          <w:numId w:val="1"/>
         </w:numPr>
         <w:spacing w:lineRule="auto" w:line="240" w:beforeAutospacing="0" w:before="0" w:afterAutospacing="0" w:after="0"/>
         <w:rPr/>
@@ -3443,21 +3432,7 @@
           <w:sz w:val="26"/>
           <w:szCs w:val="26"/>
         </w:rPr>
-        <w:t xml:space="preserve">, con descrizioni più rappresentative </w:t>
-      </w:r>
-      <w:r>
-        <w:rPr>
-          <w:sz w:val="26"/>
-          <w:szCs w:val="26"/>
-        </w:rPr>
-        <w:t>e consone alle categorie assegnate</w:t>
-      </w:r>
-      <w:r>
-        <w:rPr>
-          <w:sz w:val="26"/>
-          <w:szCs w:val="26"/>
-        </w:rPr>
-        <w:t>;</w:t>
+        <w:t>, con descrizioni più rappresentative e consone alle categorie assegnate;</w:t>
       </w:r>
     </w:p>
     <w:p>
@@ -3536,8 +3511,8 @@
         <w:pStyle w:val="Subtitle"/>
         <w:rPr/>
       </w:pPr>
-      <w:bookmarkStart w:id="8" w:name="__RefHeading___Toc918_836241567"/>
-      <w:bookmarkEnd w:id="8"/>
+      <w:bookmarkStart w:id="10" w:name="__RefHeading___Toc918_836241567"/>
+      <w:bookmarkEnd w:id="10"/>
       <w:r>
         <w:rPr>
           <w:b/>
@@ -3581,16 +3556,7 @@
           <w:sz w:val="30"/>
           <w:szCs w:val="30"/>
         </w:rPr>
-        <w:t>ARGOMENTO</w:t>
-      </w:r>
-      <w:r>
-        <w:rPr>
-          <w:b/>
-          <w:bCs/>
-          <w:sz w:val="30"/>
-          <w:szCs w:val="30"/>
-        </w:rPr>
-        <w:t xml:space="preserve"> USATO</w:t>
+        <w:t>ARGOMENTO USATO</w:t>
       </w:r>
     </w:p>
     <w:p>
@@ -3633,25 +3599,7 @@
           <w:sz w:val="26"/>
           <w:szCs w:val="26"/>
         </w:rPr>
-        <w:t xml:space="preserve">smoothing di </w:t>
-      </w:r>
-      <w:r>
-        <w:rPr>
-          <w:b/>
-          <w:bCs/>
-          <w:sz w:val="26"/>
-          <w:szCs w:val="26"/>
-        </w:rPr>
-        <w:t>L</w:t>
-      </w:r>
-      <w:r>
-        <w:rPr>
-          <w:b/>
-          <w:bCs/>
-          <w:sz w:val="26"/>
-          <w:szCs w:val="26"/>
-        </w:rPr>
-        <w:t>aplace</w:t>
+        <w:t>smoothing di Laplace</w:t>
       </w:r>
       <w:r>
         <w:rPr>
@@ -3742,7 +3690,7 @@
         <w:pStyle w:val="Normal1"/>
         <w:numPr>
           <w:ilvl w:val="2"/>
-          <w:numId w:val="2"/>
+          <w:numId w:val="1"/>
         </w:numPr>
         <w:spacing w:lineRule="auto" w:line="240" w:beforeAutospacing="0" w:before="0" w:afterAutospacing="0" w:after="0"/>
         <w:rPr/>
@@ -3769,7 +3717,7 @@
         <w:pStyle w:val="Normal1"/>
         <w:numPr>
           <w:ilvl w:val="2"/>
-          <w:numId w:val="2"/>
+          <w:numId w:val="1"/>
         </w:numPr>
         <w:spacing w:lineRule="auto" w:line="240" w:beforeAutospacing="0" w:before="0" w:afterAutospacing="0" w:after="0"/>
         <w:rPr/>
@@ -3933,21 +3881,7 @@
           <w:sz w:val="26"/>
           <w:szCs w:val="26"/>
         </w:rPr>
-        <w:t xml:space="preserve"> per confrontare categorie predette con quelle reali. Calcola poi precision, recall e F1-score come metriche per la valutazione delle performance dei metodi uti</w:t>
-      </w:r>
-      <w:r>
-        <w:rPr>
-          <w:sz w:val="26"/>
-          <w:szCs w:val="26"/>
-        </w:rPr>
-        <w:t>l</w:t>
-      </w:r>
-      <w:r>
-        <w:rPr>
-          <w:sz w:val="26"/>
-          <w:szCs w:val="26"/>
-        </w:rPr>
-        <w:t>izzati.</w:t>
+        <w:t xml:space="preserve"> per confrontare categorie predette con quelle reali. Calcola poi precision, recall e F1-score come metriche per la valutazione delle performance dei metodi utilizzati.</w:t>
       </w:r>
     </w:p>
     <w:p>
@@ -3992,10 +3926,14 @@
         </w:rPr>
         <w:t>L'utente può visualizzare i ristoranti di una specifica categoria, usando il modello per classificare in base alle descrizioni; Il modello quindi apprende dai dati etichettati e usa le probabilità per classificare nuove descrizioni, garantendo un'accurata categorizzazione di nuovi ristoranti.</w:t>
       </w:r>
+      <w:r>
+        <w:br w:type="page"/>
+      </w:r>
     </w:p>
     <w:p>
       <w:pPr>
         <w:pStyle w:val="Titolo"/>
+        <w:spacing w:before="0" w:after="120"/>
         <w:rPr>
           <w:b/>
           <w:bCs/>
@@ -4003,6 +3941,8 @@
           <w:szCs w:val="36"/>
         </w:rPr>
       </w:pPr>
+      <w:bookmarkStart w:id="11" w:name="__RefHeading___Toc910_836241567"/>
+      <w:bookmarkEnd w:id="11"/>
       <w:r>
         <w:rPr>
           <w:b/>
@@ -4010,30 +3950,6 @@
           <w:sz w:val="36"/>
           <w:szCs w:val="36"/>
         </w:rPr>
-      </w:r>
-      <w:r>
-        <w:br w:type="page"/>
-      </w:r>
-    </w:p>
-    <w:p>
-      <w:pPr>
-        <w:pStyle w:val="Titolo"/>
-        <w:rPr>
-          <w:b/>
-          <w:bCs/>
-          <w:sz w:val="36"/>
-          <w:szCs w:val="36"/>
-        </w:rPr>
-      </w:pPr>
-      <w:bookmarkStart w:id="9" w:name="__RefHeading___Toc910_836241567"/>
-      <w:bookmarkEnd w:id="9"/>
-      <w:r>
-        <w:rPr>
-          <w:b/>
-          <w:bCs/>
-          <w:sz w:val="36"/>
-          <w:szCs w:val="36"/>
-        </w:rPr>
         <w:t>3° CAPITOLO – RETI NEURALI</w:t>
       </w:r>
     </w:p>
@@ -4060,8 +3976,10 @@
         <w:pStyle w:val="Subtitle"/>
         <w:rPr/>
       </w:pPr>
-      <w:bookmarkStart w:id="10" w:name="Copia_Copia___RefHeading___Toc924_836241"/>
-      <w:bookmarkEnd w:id="10"/>
+      <w:bookmarkStart w:id="12" w:name="__RefHeading___Toc514_1509939007"/>
+      <w:bookmarkStart w:id="13" w:name="Copia_Copia___RefHeading___Toc924_836241"/>
+      <w:bookmarkEnd w:id="12"/>
+      <w:bookmarkEnd w:id="13"/>
       <w:r>
         <w:rPr>
           <w:b/>
@@ -4095,15 +4013,7 @@
           <w:sz w:val="30"/>
           <w:szCs w:val="30"/>
         </w:rPr>
-        <w:t xml:space="preserve"> </w:t>
-      </w:r>
-      <w:r>
-        <w:rPr>
-          <w:b/>
-          <w:sz w:val="30"/>
-          <w:szCs w:val="30"/>
-        </w:rPr>
-        <w:t>SCELTA ARGOMENTO</w:t>
+        <w:t xml:space="preserve"> SCELTA ARGOMENTO</w:t>
       </w:r>
     </w:p>
     <w:p>
@@ -4129,21 +4039,7 @@
           <w:sz w:val="26"/>
           <w:szCs w:val="26"/>
         </w:rPr>
-        <w:t xml:space="preserve">Abbiamo utilizzato le reti neurali per modellare relazioni complesse tra utenti e ristoranti. In particolare, l'uso dell'autoencoder ci ha permesso di eseguire un'analisi di riduzione dimensionale e </w:t>
-      </w:r>
-      <w:r>
-        <w:rPr>
-          <w:sz w:val="26"/>
-          <w:szCs w:val="26"/>
-        </w:rPr>
-        <w:t>di</w:t>
-      </w:r>
-      <w:r>
-        <w:rPr>
-          <w:sz w:val="26"/>
-          <w:szCs w:val="26"/>
-        </w:rPr>
-        <w:t xml:space="preserve"> identificare pattern nascosti nei dati, come preferenze implicite degli utenti o correlazioni tra ristoranti. Questo approccio è ideale per gestire grandi volumi di dati (come una matrice di valutazioni), dove le connessioni dirette non sono facilmente rilevabili.</w:t>
+        <w:t>Abbiamo utilizzato le reti neurali per modellare relazioni complesse tra utenti e ristoranti. In particolare, l'uso dell'autoencoder ci ha permesso di eseguire un'analisi di riduzione dimensionale e di identificare pattern nascosti nei dati, come preferenze implicite degli utenti o correlazioni tra ristoranti. Questo approccio è ideale per gestire grandi volumi di dati (come una matrice di valutazioni), dove le connessioni dirette non sono facilmente rilevabili.</w:t>
       </w:r>
     </w:p>
     <w:p>
@@ -4169,7 +4065,7 @@
         <w:pStyle w:val="Normal3"/>
         <w:numPr>
           <w:ilvl w:val="0"/>
-          <w:numId w:val="2"/>
+          <w:numId w:val="1"/>
         </w:numPr>
         <w:spacing w:lineRule="auto" w:line="240" w:before="240" w:afterAutospacing="0" w:after="0"/>
         <w:rPr>
@@ -4198,7 +4094,7 @@
         <w:pStyle w:val="Normal3"/>
         <w:numPr>
           <w:ilvl w:val="0"/>
-          <w:numId w:val="2"/>
+          <w:numId w:val="1"/>
         </w:numPr>
         <w:spacing w:lineRule="auto" w:line="240" w:beforeAutospacing="0" w:before="0" w:afterAutospacing="0" w:after="0"/>
         <w:rPr>
@@ -4227,7 +4123,7 @@
         <w:pStyle w:val="Normal3"/>
         <w:numPr>
           <w:ilvl w:val="0"/>
-          <w:numId w:val="2"/>
+          <w:numId w:val="1"/>
         </w:numPr>
         <w:spacing w:lineRule="auto" w:line="240" w:beforeAutospacing="0" w:before="0" w:afterAutospacing="0" w:after="0"/>
         <w:rPr>
@@ -4256,7 +4152,7 @@
         <w:pStyle w:val="Normal3"/>
         <w:numPr>
           <w:ilvl w:val="0"/>
-          <w:numId w:val="2"/>
+          <w:numId w:val="1"/>
         </w:numPr>
         <w:spacing w:lineRule="auto" w:line="240" w:beforeAutospacing="0" w:before="0" w:afterAutospacing="0" w:after="0"/>
         <w:rPr>
@@ -4290,8 +4186,7 @@
       </w:pPr>
       <w:r>
         <w:rPr>
-          <w:sz w:val="26"/>
-          <w:szCs w:val="26"/>
+          <w:b/>
         </w:rPr>
       </w:r>
     </w:p>
@@ -4300,8 +4195,10 @@
         <w:pStyle w:val="Subtitle"/>
         <w:rPr/>
       </w:pPr>
-      <w:bookmarkStart w:id="11" w:name="Copia___RefHeading___Toc918_836241567_1"/>
-      <w:bookmarkEnd w:id="11"/>
+      <w:bookmarkStart w:id="14" w:name="__RefHeading___Toc512_1509939007"/>
+      <w:bookmarkStart w:id="15" w:name="Copia___RefHeading___Toc918_836241567_1"/>
+      <w:bookmarkEnd w:id="14"/>
+      <w:bookmarkEnd w:id="15"/>
       <w:r>
         <w:rPr>
           <w:b/>
@@ -4345,16 +4242,7 @@
           <w:sz w:val="30"/>
           <w:szCs w:val="30"/>
         </w:rPr>
-        <w:t>ARGOMENTO</w:t>
-      </w:r>
-      <w:r>
-        <w:rPr>
-          <w:b/>
-          <w:bCs/>
-          <w:sz w:val="30"/>
-          <w:szCs w:val="30"/>
-        </w:rPr>
-        <w:t xml:space="preserve"> USATO</w:t>
+        <w:t>ARGOMENTO USATO</w:t>
       </w:r>
     </w:p>
     <w:p>
@@ -4398,7 +4286,7 @@
         <w:pStyle w:val="Normal1"/>
         <w:numPr>
           <w:ilvl w:val="1"/>
-          <w:numId w:val="2"/>
+          <w:numId w:val="1"/>
         </w:numPr>
         <w:spacing w:lineRule="auto" w:line="240" w:beforeAutospacing="0" w:before="0" w:afterAutospacing="0" w:after="0"/>
         <w:rPr/>
@@ -4425,7 +4313,7 @@
         <w:pStyle w:val="Normal1"/>
         <w:numPr>
           <w:ilvl w:val="1"/>
-          <w:numId w:val="2"/>
+          <w:numId w:val="1"/>
         </w:numPr>
         <w:spacing w:lineRule="auto" w:line="240" w:beforeAutospacing="0" w:before="0" w:afterAutospacing="0" w:after="0"/>
         <w:rPr>
@@ -4460,7 +4348,10 @@
         </w:rPr>
       </w:pPr>
       <w:r>
-        <w:rPr/>
+        <w:rPr>
+          <w:sz w:val="26"/>
+          <w:szCs w:val="26"/>
+        </w:rPr>
       </w:r>
     </w:p>
     <w:p>
@@ -4486,7 +4377,7 @@
         <w:pStyle w:val="Normal1"/>
         <w:numPr>
           <w:ilvl w:val="1"/>
-          <w:numId w:val="2"/>
+          <w:numId w:val="1"/>
         </w:numPr>
         <w:spacing w:lineRule="auto" w:line="240" w:beforeAutospacing="0" w:before="0" w:afterAutospacing="0" w:after="0"/>
         <w:rPr/>
@@ -4520,7 +4411,7 @@
         <w:pStyle w:val="Normal1"/>
         <w:numPr>
           <w:ilvl w:val="1"/>
-          <w:numId w:val="2"/>
+          <w:numId w:val="1"/>
         </w:numPr>
         <w:spacing w:lineRule="auto" w:line="240" w:beforeAutospacing="0" w:before="0" w:afterAutospacing="0" w:after="0"/>
         <w:rPr>
@@ -4567,7 +4458,10 @@
         </w:rPr>
       </w:pPr>
       <w:r>
-        <w:rPr/>
+        <w:rPr>
+          <w:sz w:val="26"/>
+          <w:szCs w:val="26"/>
+        </w:rPr>
       </w:r>
     </w:p>
     <w:p>
@@ -4593,7 +4487,7 @@
         <w:pStyle w:val="Normal1"/>
         <w:numPr>
           <w:ilvl w:val="1"/>
-          <w:numId w:val="2"/>
+          <w:numId w:val="1"/>
         </w:numPr>
         <w:spacing w:lineRule="auto" w:line="240" w:beforeAutospacing="0" w:before="0" w:afterAutospacing="0" w:after="0"/>
         <w:rPr/>
@@ -4611,7 +4505,7 @@
         <w:pStyle w:val="Normal1"/>
         <w:numPr>
           <w:ilvl w:val="1"/>
-          <w:numId w:val="2"/>
+          <w:numId w:val="1"/>
         </w:numPr>
         <w:spacing w:lineRule="auto" w:line="240" w:beforeAutospacing="0" w:before="0" w:afterAutospacing="0" w:after="0"/>
         <w:rPr>
@@ -4669,7 +4563,7 @@
         <w:pStyle w:val="Normal1"/>
         <w:numPr>
           <w:ilvl w:val="0"/>
-          <w:numId w:val="2"/>
+          <w:numId w:val="1"/>
         </w:numPr>
         <w:spacing w:lineRule="auto" w:line="240" w:beforeAutospacing="0" w:before="0" w:afterAutospacing="0" w:after="0"/>
         <w:rPr/>
@@ -4687,7 +4581,7 @@
         <w:pStyle w:val="Normal1"/>
         <w:numPr>
           <w:ilvl w:val="0"/>
-          <w:numId w:val="2"/>
+          <w:numId w:val="1"/>
         </w:numPr>
         <w:spacing w:lineRule="auto" w:line="240" w:beforeAutospacing="0" w:before="0" w:after="240"/>
         <w:rPr>
@@ -4737,6 +4631,51 @@
           <w:sz w:val="36"/>
           <w:szCs w:val="36"/>
         </w:rPr>
+        <w:drawing>
+          <wp:anchor behindDoc="0" distT="0" distB="0" distL="0" distR="0" simplePos="0" locked="0" layoutInCell="0" allowOverlap="1" relativeHeight="4">
+            <wp:simplePos x="0" y="0"/>
+            <wp:positionH relativeFrom="column">
+              <wp:posOffset>1232535</wp:posOffset>
+            </wp:positionH>
+            <wp:positionV relativeFrom="paragraph">
+              <wp:posOffset>379095</wp:posOffset>
+            </wp:positionV>
+            <wp:extent cx="3267075" cy="2964815"/>
+            <wp:effectExtent l="0" t="0" r="0" b="0"/>
+            <wp:wrapSquare wrapText="largest"/>
+            <wp:docPr id="4" name="Copia Immagine2 1" descr=""/>
+            <wp:cNvGraphicFramePr>
+              <a:graphicFrameLocks xmlns:a="http://schemas.openxmlformats.org/drawingml/2006/main" noChangeAspect="1"/>
+            </wp:cNvGraphicFramePr>
+            <a:graphic xmlns:a="http://schemas.openxmlformats.org/drawingml/2006/main">
+              <a:graphicData uri="http://schemas.openxmlformats.org/drawingml/2006/picture">
+                <pic:pic xmlns:pic="http://schemas.openxmlformats.org/drawingml/2006/picture">
+                  <pic:nvPicPr>
+                    <pic:cNvPr id="4" name="Copia Immagine2 1" descr=""/>
+                    <pic:cNvPicPr>
+                      <a:picLocks noChangeAspect="1" noChangeArrowheads="1"/>
+                    </pic:cNvPicPr>
+                  </pic:nvPicPr>
+                  <pic:blipFill>
+                    <a:blip r:embed="rId6"/>
+                    <a:stretch>
+                      <a:fillRect/>
+                    </a:stretch>
+                  </pic:blipFill>
+                  <pic:spPr bwMode="auto">
+                    <a:xfrm>
+                      <a:off x="0" y="0"/>
+                      <a:ext cx="3267075" cy="2964815"/>
+                    </a:xfrm>
+                    <a:prstGeom prst="rect">
+                      <a:avLst/>
+                    </a:prstGeom>
+                  </pic:spPr>
+                </pic:pic>
+              </a:graphicData>
+            </a:graphic>
+          </wp:anchor>
+        </w:drawing>
       </w:r>
       <w:r>
         <w:br w:type="page"/>
@@ -4745,6 +4684,7 @@
     <w:p>
       <w:pPr>
         <w:pStyle w:val="Titolo"/>
+        <w:spacing w:before="0" w:after="120"/>
         <w:rPr>
           <w:b/>
           <w:bCs/>
@@ -4752,8 +4692,8 @@
           <w:szCs w:val="36"/>
         </w:rPr>
       </w:pPr>
-      <w:bookmarkStart w:id="12" w:name="__RefHeading___Toc908_836241567"/>
-      <w:bookmarkEnd w:id="12"/>
+      <w:bookmarkStart w:id="16" w:name="__RefHeading___Toc908_836241567"/>
+      <w:bookmarkEnd w:id="16"/>
       <w:r>
         <w:rPr>
           <w:b/>
@@ -4779,21 +4719,7 @@
           <w:sz w:val="26"/>
           <w:szCs w:val="26"/>
         </w:rPr>
-        <w:t>Un Knowledge Graph (KG) è una struttura che organizza dati come entità e le relazioni tra di esse in un grafo. Le entità sono rappresentate come nodi, e le relazioni tra di esse come archi.</w:t>
-      </w:r>
-      <w:r>
-        <w:rPr>
-          <w:sz w:val="26"/>
-          <w:szCs w:val="26"/>
-        </w:rPr>
-        <w:t xml:space="preserve"> I </w:t>
-      </w:r>
-      <w:r>
-        <w:rPr>
-          <w:sz w:val="26"/>
-          <w:szCs w:val="26"/>
-        </w:rPr>
-        <w:t>KG permettono di connettere e interrogare informazioni in modo efficiente, migliorando la comprensione e l'elaborazione di dati complessi.</w:t>
+        <w:t>Un Knowledge Graph (KG) è una struttura che organizza dati come entità e le relazioni tra di esse in un grafo. Le entità sono rappresentate come nodi, e le relazioni tra di esse come archi. I KG permettono di connettere e interrogare informazioni in modo efficiente, migliorando la comprensione e l'elaborazione di dati complessi.</w:t>
       </w:r>
     </w:p>
     <w:p>
@@ -4801,8 +4727,10 @@
         <w:pStyle w:val="Subtitle"/>
         <w:rPr/>
       </w:pPr>
-      <w:bookmarkStart w:id="13" w:name="Copia_Copia___RefHeading___Toc924_836242"/>
-      <w:bookmarkEnd w:id="13"/>
+      <w:bookmarkStart w:id="17" w:name="__RefHeading___Toc510_1509939007"/>
+      <w:bookmarkStart w:id="18" w:name="Copia_Copia___RefHeading___Toc924_836242"/>
+      <w:bookmarkEnd w:id="17"/>
+      <w:bookmarkEnd w:id="18"/>
       <w:r>
         <w:rPr>
           <w:b/>
@@ -4836,15 +4764,7 @@
           <w:sz w:val="30"/>
           <w:szCs w:val="30"/>
         </w:rPr>
-        <w:t xml:space="preserve"> </w:t>
-      </w:r>
-      <w:r>
-        <w:rPr>
-          <w:b/>
-          <w:sz w:val="30"/>
-          <w:szCs w:val="30"/>
-        </w:rPr>
-        <w:t>SCELTA ARGOMENTO</w:t>
+        <w:t xml:space="preserve"> SCELTA ARGOMENTO</w:t>
       </w:r>
     </w:p>
     <w:p>
@@ -4870,49 +4790,7 @@
           <w:sz w:val="26"/>
           <w:szCs w:val="26"/>
         </w:rPr>
-        <w:t xml:space="preserve">Il knowledge graph è stato utilizzato per rappresentare e modellare le relazioni complesse tra utenti, ristoranti e categorie in modo strutturato e facilmente analizzabile. </w:t>
-      </w:r>
-      <w:r>
-        <w:rPr>
-          <w:sz w:val="26"/>
-          <w:szCs w:val="26"/>
-        </w:rPr>
-        <w:t>La rete di collegamenti che si va a creare è stata reputata appropriata per l’uso in una sezione del codice che fa riferimento a funzioni “social”, come</w:t>
-      </w:r>
-      <w:r>
-        <w:rPr>
-          <w:sz w:val="26"/>
-          <w:szCs w:val="26"/>
-        </w:rPr>
-        <w:t xml:space="preserve"> </w:t>
-      </w:r>
-      <w:r>
-        <w:rPr>
-          <w:sz w:val="26"/>
-          <w:szCs w:val="26"/>
-        </w:rPr>
-        <w:t>la scoperta di utenti</w:t>
-      </w:r>
-      <w:r>
-        <w:rPr>
-          <w:sz w:val="26"/>
-          <w:szCs w:val="26"/>
-        </w:rPr>
-        <w:t xml:space="preserve"> </w:t>
-      </w:r>
-      <w:r>
-        <w:rPr>
-          <w:sz w:val="26"/>
-          <w:szCs w:val="26"/>
-        </w:rPr>
-        <w:t xml:space="preserve">con gusti simili. </w:t>
-      </w:r>
-      <w:r>
-        <w:rPr>
-          <w:sz w:val="26"/>
-          <w:szCs w:val="26"/>
-        </w:rPr>
-        <w:t>Questo tipo di modello consente di integrare diversi tipi di informazioni (recensioni, preferenze degli utenti, e categorie) in un'unica struttura, permettendo di eseguire query specifiche e ottenere insight utili come raccomandazioni personalizzate o analisi di utenti simili.</w:t>
+        <w:t>Il knowledge graph è stato utilizzato per rappresentare e modellare le relazioni complesse tra utenti, ristoranti e categorie in modo strutturato e facilmente analizzabile. La rete di collegamenti che si va a creare è stata reputata appropriata per l’uso in una sezione del codice che fa riferimento a funzioni “social”, come la scoperta di utenti con gusti simili. Questo tipo di modello consente di integrare diversi tipi di informazioni (recensioni, preferenze degli utenti, e categorie) in un'unica struttura, permettendo di eseguire query specifiche e ottenere insight utili come raccomandazioni personalizzate o analisi di utenti simili.</w:t>
       </w:r>
     </w:p>
     <w:p>
@@ -4938,7 +4816,7 @@
         <w:pStyle w:val="Normal3"/>
         <w:numPr>
           <w:ilvl w:val="0"/>
-          <w:numId w:val="2"/>
+          <w:numId w:val="1"/>
         </w:numPr>
         <w:spacing w:lineRule="auto" w:line="240" w:before="240" w:afterAutospacing="0" w:after="0"/>
         <w:rPr>
@@ -4967,7 +4845,7 @@
         <w:pStyle w:val="Normal3"/>
         <w:numPr>
           <w:ilvl w:val="0"/>
-          <w:numId w:val="2"/>
+          <w:numId w:val="1"/>
         </w:numPr>
         <w:spacing w:lineRule="auto" w:line="240" w:beforeAutospacing="0" w:before="0" w:afterAutospacing="0" w:after="0"/>
         <w:rPr>
@@ -4996,7 +4874,7 @@
         <w:pStyle w:val="Normal3"/>
         <w:numPr>
           <w:ilvl w:val="0"/>
-          <w:numId w:val="2"/>
+          <w:numId w:val="1"/>
         </w:numPr>
         <w:spacing w:lineRule="auto" w:line="240" w:beforeAutospacing="0" w:before="0" w:afterAutospacing="0" w:after="0"/>
         <w:rPr>
@@ -5025,7 +4903,7 @@
         <w:pStyle w:val="Normal3"/>
         <w:numPr>
           <w:ilvl w:val="0"/>
-          <w:numId w:val="2"/>
+          <w:numId w:val="1"/>
         </w:numPr>
         <w:spacing w:lineRule="auto" w:line="240" w:beforeAutospacing="0" w:before="0" w:afterAutospacing="0" w:after="0"/>
         <w:rPr>
@@ -5054,7 +4932,7 @@
         <w:pStyle w:val="Normal3"/>
         <w:numPr>
           <w:ilvl w:val="0"/>
-          <w:numId w:val="2"/>
+          <w:numId w:val="1"/>
         </w:numPr>
         <w:spacing w:lineRule="auto" w:line="240" w:beforeAutospacing="0" w:before="0" w:afterAutospacing="0" w:after="0"/>
         <w:rPr>
@@ -5099,8 +4977,10 @@
         <w:pStyle w:val="Subtitle"/>
         <w:rPr/>
       </w:pPr>
-      <w:bookmarkStart w:id="14" w:name="Copia___RefHeading___Toc918_836241567_2"/>
-      <w:bookmarkEnd w:id="14"/>
+      <w:bookmarkStart w:id="19" w:name="__RefHeading___Toc508_1509939007"/>
+      <w:bookmarkStart w:id="20" w:name="Copia___RefHeading___Toc918_836241567_2"/>
+      <w:bookmarkEnd w:id="19"/>
+      <w:bookmarkEnd w:id="20"/>
       <w:r>
         <w:rPr>
           <w:b/>
@@ -5144,16 +5024,7 @@
           <w:sz w:val="30"/>
           <w:szCs w:val="30"/>
         </w:rPr>
-        <w:t>ARGOMENTO</w:t>
-      </w:r>
-      <w:r>
-        <w:rPr>
-          <w:b/>
-          <w:bCs/>
-          <w:sz w:val="30"/>
-          <w:szCs w:val="30"/>
-        </w:rPr>
-        <w:t xml:space="preserve"> USATO</w:t>
+        <w:t>ARGOMENTO USATO</w:t>
       </w:r>
     </w:p>
     <w:p>
@@ -5208,7 +5079,7 @@
         <w:pStyle w:val="Normal1"/>
         <w:numPr>
           <w:ilvl w:val="1"/>
-          <w:numId w:val="2"/>
+          <w:numId w:val="1"/>
         </w:numPr>
         <w:spacing w:lineRule="auto" w:line="240" w:beforeAutospacing="0" w:before="0" w:afterAutospacing="0" w:after="0"/>
         <w:rPr/>
@@ -5241,7 +5112,7 @@
         <w:pStyle w:val="Normal1"/>
         <w:numPr>
           <w:ilvl w:val="2"/>
-          <w:numId w:val="2"/>
+          <w:numId w:val="1"/>
         </w:numPr>
         <w:spacing w:lineRule="auto" w:line="240" w:beforeAutospacing="0" w:before="0" w:afterAutospacing="0" w:after="0"/>
         <w:rPr/>
@@ -5304,7 +5175,7 @@
         <w:pStyle w:val="Normal1"/>
         <w:numPr>
           <w:ilvl w:val="2"/>
-          <w:numId w:val="2"/>
+          <w:numId w:val="1"/>
         </w:numPr>
         <w:spacing w:lineRule="auto" w:line="240" w:beforeAutospacing="0" w:before="0" w:afterAutospacing="0" w:after="0"/>
         <w:rPr/>
@@ -5337,7 +5208,7 @@
         <w:pStyle w:val="Normal1"/>
         <w:numPr>
           <w:ilvl w:val="1"/>
-          <w:numId w:val="2"/>
+          <w:numId w:val="1"/>
         </w:numPr>
         <w:spacing w:lineRule="auto" w:line="240" w:beforeAutospacing="0" w:before="0" w:afterAutospacing="0" w:after="0"/>
         <w:rPr/>
@@ -5355,7 +5226,7 @@
         <w:pStyle w:val="Normal1"/>
         <w:numPr>
           <w:ilvl w:val="1"/>
-          <w:numId w:val="2"/>
+          <w:numId w:val="1"/>
         </w:numPr>
         <w:spacing w:lineRule="auto" w:line="240" w:beforeAutospacing="0" w:before="0" w:afterAutospacing="0" w:after="0"/>
         <w:rPr/>
@@ -5378,7 +5249,10 @@
         </w:rPr>
       </w:pPr>
       <w:r>
-        <w:rPr/>
+        <w:rPr>
+          <w:sz w:val="26"/>
+          <w:szCs w:val="26"/>
+        </w:rPr>
       </w:r>
     </w:p>
     <w:p>
@@ -5439,7 +5313,7 @@
         <w:pStyle w:val="Normal1"/>
         <w:numPr>
           <w:ilvl w:val="1"/>
-          <w:numId w:val="2"/>
+          <w:numId w:val="1"/>
         </w:numPr>
         <w:spacing w:lineRule="auto" w:line="240" w:beforeAutospacing="0" w:before="0" w:afterAutospacing="0" w:after="0"/>
         <w:rPr/>
@@ -5472,7 +5346,7 @@
         <w:pStyle w:val="Normal1"/>
         <w:numPr>
           <w:ilvl w:val="1"/>
-          <w:numId w:val="2"/>
+          <w:numId w:val="1"/>
         </w:numPr>
         <w:spacing w:lineRule="auto" w:line="240" w:beforeAutospacing="0" w:before="0" w:afterAutospacing="0" w:after="0"/>
         <w:rPr/>
@@ -5505,7 +5379,7 @@
         <w:pStyle w:val="Normal1"/>
         <w:numPr>
           <w:ilvl w:val="1"/>
-          <w:numId w:val="2"/>
+          <w:numId w:val="1"/>
         </w:numPr>
         <w:spacing w:lineRule="auto" w:line="240" w:beforeAutospacing="0" w:before="0" w:afterAutospacing="0" w:after="0"/>
         <w:rPr/>
@@ -5538,7 +5412,7 @@
         <w:pStyle w:val="Normal1"/>
         <w:numPr>
           <w:ilvl w:val="1"/>
-          <w:numId w:val="2"/>
+          <w:numId w:val="1"/>
         </w:numPr>
         <w:spacing w:lineRule="auto" w:line="240" w:beforeAutospacing="0" w:before="0" w:after="240"/>
         <w:rPr>
@@ -5557,6 +5431,19 @@
     <w:p>
       <w:pPr>
         <w:pStyle w:val="Normal1"/>
+        <w:spacing w:lineRule="auto" w:line="240" w:beforeAutospacing="0" w:before="0" w:after="240"/>
+        <w:rPr>
+          <w:sz w:val="26"/>
+          <w:szCs w:val="26"/>
+        </w:rPr>
+      </w:pPr>
+      <w:r>
+        <w:rPr/>
+      </w:r>
+    </w:p>
+    <w:p>
+      <w:pPr>
+        <w:pStyle w:val="Normal1"/>
         <w:spacing w:lineRule="auto" w:line="240" w:before="240" w:after="240"/>
         <w:rPr>
           <w:sz w:val="26"/>
@@ -5564,11 +5451,52 @@
         </w:rPr>
       </w:pPr>
       <w:r>
-        <w:rPr>
-          <w:sz w:val="26"/>
-          <w:szCs w:val="26"/>
-        </w:rPr>
-        <w:t>Il knowledge graph permette allora di analizzare e visualizzare le relazioni tra utenti, ristoranti e categorie</w:t>
+        <w:rPr/>
+        <w:drawing>
+          <wp:anchor behindDoc="0" distT="0" distB="0" distL="0" distR="0" simplePos="0" locked="0" layoutInCell="0" allowOverlap="1" relativeHeight="3">
+            <wp:simplePos x="0" y="0"/>
+            <wp:positionH relativeFrom="column">
+              <wp:posOffset>1232535</wp:posOffset>
+            </wp:positionH>
+            <wp:positionV relativeFrom="paragraph">
+              <wp:posOffset>-23495</wp:posOffset>
+            </wp:positionV>
+            <wp:extent cx="3267075" cy="1485900"/>
+            <wp:effectExtent l="0" t="0" r="0" b="0"/>
+            <wp:wrapSquare wrapText="largest"/>
+            <wp:docPr id="5" name="Immagine2" descr=""/>
+            <wp:cNvGraphicFramePr>
+              <a:graphicFrameLocks xmlns:a="http://schemas.openxmlformats.org/drawingml/2006/main" noChangeAspect="1"/>
+            </wp:cNvGraphicFramePr>
+            <a:graphic xmlns:a="http://schemas.openxmlformats.org/drawingml/2006/main">
+              <a:graphicData uri="http://schemas.openxmlformats.org/drawingml/2006/picture">
+                <pic:pic xmlns:pic="http://schemas.openxmlformats.org/drawingml/2006/picture">
+                  <pic:nvPicPr>
+                    <pic:cNvPr id="5" name="Immagine2" descr=""/>
+                    <pic:cNvPicPr>
+                      <a:picLocks noChangeAspect="1" noChangeArrowheads="1"/>
+                    </pic:cNvPicPr>
+                  </pic:nvPicPr>
+                  <pic:blipFill>
+                    <a:blip r:embed="rId7"/>
+                    <a:stretch>
+                      <a:fillRect/>
+                    </a:stretch>
+                  </pic:blipFill>
+                  <pic:spPr bwMode="auto">
+                    <a:xfrm>
+                      <a:off x="0" y="0"/>
+                      <a:ext cx="3267075" cy="1485900"/>
+                    </a:xfrm>
+                    <a:prstGeom prst="rect">
+                      <a:avLst/>
+                    </a:prstGeom>
+                  </pic:spPr>
+                </pic:pic>
+              </a:graphicData>
+            </a:graphic>
+          </wp:anchor>
+        </w:drawing>
       </w:r>
     </w:p>
     <w:p>
@@ -5600,8 +5528,52 @@
         <w:rPr/>
       </w:r>
     </w:p>
+    <w:p>
+      <w:pPr>
+        <w:pStyle w:val="Normal1"/>
+        <w:rPr/>
+      </w:pPr>
+      <w:r>
+        <w:rPr/>
+      </w:r>
+    </w:p>
+    <w:p>
+      <w:pPr>
+        <w:pStyle w:val="Normal1"/>
+        <w:rPr/>
+      </w:pPr>
+      <w:r>
+        <w:rPr/>
+      </w:r>
+    </w:p>
+    <w:p>
+      <w:pPr>
+        <w:pStyle w:val="Normal1"/>
+        <w:rPr/>
+      </w:pPr>
+      <w:r>
+        <w:rPr/>
+      </w:r>
+    </w:p>
+    <w:p>
+      <w:pPr>
+        <w:pStyle w:val="Normal1"/>
+        <w:spacing w:lineRule="auto" w:line="240" w:before="240" w:after="240"/>
+        <w:rPr>
+          <w:sz w:val="26"/>
+          <w:szCs w:val="26"/>
+        </w:rPr>
+      </w:pPr>
+      <w:r>
+        <w:rPr>
+          <w:sz w:val="26"/>
+          <w:szCs w:val="26"/>
+        </w:rPr>
+        <w:t>Il knowledge graph permette allora di analizzare e visualizzare le relazioni tra utenti, ristoranti e categorie</w:t>
+      </w:r>
+    </w:p>
     <w:sectPr>
-      <w:footerReference w:type="default" r:id="rId3"/>
+      <w:footerReference w:type="default" r:id="rId8"/>
       <w:type w:val="nextPage"/>
       <w:pgSz w:w="11906" w:h="16838"/>
       <w:pgMar w:left="1440" w:right="1440" w:gutter="0" w:header="0" w:top="1440" w:footer="1440" w:bottom="1900"/>
@@ -5636,7 +5608,7 @@
     </w:r>
     <w:r>
       <w:rPr/>
-      <w:t>13</w:t>
+      <w:t>15</w:t>
     </w:r>
     <w:r>
       <w:rPr/>
@@ -5651,125 +5623,6 @@
   <w:abstractNum w:abstractNumId="1">
     <w:lvl w:ilvl="0">
       <w:start w:val="1"/>
-      <w:numFmt w:val="none"/>
-      <w:suff w:val="nothing"/>
-      <w:lvlText w:val=""/>
-      <w:lvlJc w:val="left"/>
-      <w:pPr>
-        <w:tabs>
-          <w:tab w:val="num" w:pos="0"/>
-        </w:tabs>
-        <w:ind w:left="0" w:hanging="0"/>
-      </w:pPr>
-    </w:lvl>
-    <w:lvl w:ilvl="1">
-      <w:start w:val="1"/>
-      <w:numFmt w:val="none"/>
-      <w:suff w:val="nothing"/>
-      <w:lvlText w:val=""/>
-      <w:lvlJc w:val="left"/>
-      <w:pPr>
-        <w:tabs>
-          <w:tab w:val="num" w:pos="0"/>
-        </w:tabs>
-        <w:ind w:left="0" w:hanging="0"/>
-      </w:pPr>
-    </w:lvl>
-    <w:lvl w:ilvl="2">
-      <w:start w:val="1"/>
-      <w:numFmt w:val="none"/>
-      <w:suff w:val="nothing"/>
-      <w:lvlText w:val=""/>
-      <w:lvlJc w:val="left"/>
-      <w:pPr>
-        <w:tabs>
-          <w:tab w:val="num" w:pos="0"/>
-        </w:tabs>
-        <w:ind w:left="0" w:hanging="0"/>
-      </w:pPr>
-    </w:lvl>
-    <w:lvl w:ilvl="3">
-      <w:start w:val="1"/>
-      <w:numFmt w:val="none"/>
-      <w:suff w:val="nothing"/>
-      <w:lvlText w:val=""/>
-      <w:lvlJc w:val="left"/>
-      <w:pPr>
-        <w:tabs>
-          <w:tab w:val="num" w:pos="0"/>
-        </w:tabs>
-        <w:ind w:left="0" w:hanging="0"/>
-      </w:pPr>
-    </w:lvl>
-    <w:lvl w:ilvl="4">
-      <w:start w:val="1"/>
-      <w:numFmt w:val="none"/>
-      <w:suff w:val="nothing"/>
-      <w:lvlText w:val=""/>
-      <w:lvlJc w:val="left"/>
-      <w:pPr>
-        <w:tabs>
-          <w:tab w:val="num" w:pos="0"/>
-        </w:tabs>
-        <w:ind w:left="0" w:hanging="0"/>
-      </w:pPr>
-    </w:lvl>
-    <w:lvl w:ilvl="5">
-      <w:start w:val="1"/>
-      <w:numFmt w:val="none"/>
-      <w:suff w:val="nothing"/>
-      <w:lvlText w:val=""/>
-      <w:lvlJc w:val="left"/>
-      <w:pPr>
-        <w:tabs>
-          <w:tab w:val="num" w:pos="0"/>
-        </w:tabs>
-        <w:ind w:left="0" w:hanging="0"/>
-      </w:pPr>
-    </w:lvl>
-    <w:lvl w:ilvl="6">
-      <w:start w:val="1"/>
-      <w:numFmt w:val="none"/>
-      <w:suff w:val="nothing"/>
-      <w:lvlText w:val=""/>
-      <w:lvlJc w:val="left"/>
-      <w:pPr>
-        <w:tabs>
-          <w:tab w:val="num" w:pos="0"/>
-        </w:tabs>
-        <w:ind w:left="0" w:hanging="0"/>
-      </w:pPr>
-    </w:lvl>
-    <w:lvl w:ilvl="7">
-      <w:start w:val="1"/>
-      <w:numFmt w:val="none"/>
-      <w:suff w:val="nothing"/>
-      <w:lvlText w:val=""/>
-      <w:lvlJc w:val="left"/>
-      <w:pPr>
-        <w:tabs>
-          <w:tab w:val="num" w:pos="0"/>
-        </w:tabs>
-        <w:ind w:left="0" w:hanging="0"/>
-      </w:pPr>
-    </w:lvl>
-    <w:lvl w:ilvl="8">
-      <w:start w:val="1"/>
-      <w:numFmt w:val="none"/>
-      <w:suff w:val="nothing"/>
-      <w:lvlText w:val=""/>
-      <w:lvlJc w:val="left"/>
-      <w:pPr>
-        <w:tabs>
-          <w:tab w:val="num" w:pos="0"/>
-        </w:tabs>
-        <w:ind w:left="0" w:hanging="0"/>
-      </w:pPr>
-    </w:lvl>
-  </w:abstractNum>
-  <w:abstractNum w:abstractNumId="2">
-    <w:lvl w:ilvl="0">
-      <w:start w:val="1"/>
       <w:numFmt w:val="bullet"/>
       <w:lvlText w:val=""/>
       <w:lvlJc w:val="left"/>
@@ -5904,7 +5757,7 @@
       </w:rPr>
     </w:lvl>
   </w:abstractNum>
-  <w:abstractNum w:abstractNumId="3">
+  <w:abstractNum w:abstractNumId="2">
     <w:lvl w:ilvl="0">
       <w:start w:val="1"/>
       <w:numFmt w:val="decimal"/>
@@ -6041,7 +5894,7 @@
       </w:rPr>
     </w:lvl>
   </w:abstractNum>
-  <w:abstractNum w:abstractNumId="4">
+  <w:abstractNum w:abstractNumId="3">
     <w:lvl w:ilvl="0">
       <w:start w:val="1"/>
       <w:numFmt w:val="bullet"/>
@@ -6176,6 +6029,125 @@
       <w:rPr>
         <w:rFonts w:ascii="Symbol" w:hAnsi="Symbol" w:cs="Symbol" w:hint="default"/>
       </w:rPr>
+    </w:lvl>
+  </w:abstractNum>
+  <w:abstractNum w:abstractNumId="4">
+    <w:lvl w:ilvl="0">
+      <w:start w:val="1"/>
+      <w:numFmt w:val="none"/>
+      <w:suff w:val="nothing"/>
+      <w:lvlText w:val=""/>
+      <w:lvlJc w:val="left"/>
+      <w:pPr>
+        <w:tabs>
+          <w:tab w:val="num" w:pos="0"/>
+        </w:tabs>
+        <w:ind w:left="0" w:hanging="0"/>
+      </w:pPr>
+    </w:lvl>
+    <w:lvl w:ilvl="1">
+      <w:start w:val="1"/>
+      <w:numFmt w:val="none"/>
+      <w:suff w:val="nothing"/>
+      <w:lvlText w:val=""/>
+      <w:lvlJc w:val="left"/>
+      <w:pPr>
+        <w:tabs>
+          <w:tab w:val="num" w:pos="0"/>
+        </w:tabs>
+        <w:ind w:left="0" w:hanging="0"/>
+      </w:pPr>
+    </w:lvl>
+    <w:lvl w:ilvl="2">
+      <w:start w:val="1"/>
+      <w:numFmt w:val="none"/>
+      <w:suff w:val="nothing"/>
+      <w:lvlText w:val=""/>
+      <w:lvlJc w:val="left"/>
+      <w:pPr>
+        <w:tabs>
+          <w:tab w:val="num" w:pos="0"/>
+        </w:tabs>
+        <w:ind w:left="0" w:hanging="0"/>
+      </w:pPr>
+    </w:lvl>
+    <w:lvl w:ilvl="3">
+      <w:start w:val="1"/>
+      <w:numFmt w:val="none"/>
+      <w:suff w:val="nothing"/>
+      <w:lvlText w:val=""/>
+      <w:lvlJc w:val="left"/>
+      <w:pPr>
+        <w:tabs>
+          <w:tab w:val="num" w:pos="0"/>
+        </w:tabs>
+        <w:ind w:left="0" w:hanging="0"/>
+      </w:pPr>
+    </w:lvl>
+    <w:lvl w:ilvl="4">
+      <w:start w:val="1"/>
+      <w:numFmt w:val="none"/>
+      <w:suff w:val="nothing"/>
+      <w:lvlText w:val=""/>
+      <w:lvlJc w:val="left"/>
+      <w:pPr>
+        <w:tabs>
+          <w:tab w:val="num" w:pos="0"/>
+        </w:tabs>
+        <w:ind w:left="0" w:hanging="0"/>
+      </w:pPr>
+    </w:lvl>
+    <w:lvl w:ilvl="5">
+      <w:start w:val="1"/>
+      <w:numFmt w:val="none"/>
+      <w:suff w:val="nothing"/>
+      <w:lvlText w:val=""/>
+      <w:lvlJc w:val="left"/>
+      <w:pPr>
+        <w:tabs>
+          <w:tab w:val="num" w:pos="0"/>
+        </w:tabs>
+        <w:ind w:left="0" w:hanging="0"/>
+      </w:pPr>
+    </w:lvl>
+    <w:lvl w:ilvl="6">
+      <w:start w:val="1"/>
+      <w:numFmt w:val="none"/>
+      <w:suff w:val="nothing"/>
+      <w:lvlText w:val=""/>
+      <w:lvlJc w:val="left"/>
+      <w:pPr>
+        <w:tabs>
+          <w:tab w:val="num" w:pos="0"/>
+        </w:tabs>
+        <w:ind w:left="0" w:hanging="0"/>
+      </w:pPr>
+    </w:lvl>
+    <w:lvl w:ilvl="7">
+      <w:start w:val="1"/>
+      <w:numFmt w:val="none"/>
+      <w:suff w:val="nothing"/>
+      <w:lvlText w:val=""/>
+      <w:lvlJc w:val="left"/>
+      <w:pPr>
+        <w:tabs>
+          <w:tab w:val="num" w:pos="0"/>
+        </w:tabs>
+        <w:ind w:left="0" w:hanging="0"/>
+      </w:pPr>
+    </w:lvl>
+    <w:lvl w:ilvl="8">
+      <w:start w:val="1"/>
+      <w:numFmt w:val="none"/>
+      <w:suff w:val="nothing"/>
+      <w:lvlText w:val=""/>
+      <w:lvlJc w:val="left"/>
+      <w:pPr>
+        <w:tabs>
+          <w:tab w:val="num" w:pos="0"/>
+        </w:tabs>
+        <w:ind w:left="0" w:hanging="0"/>
+      </w:pPr>
     </w:lvl>
   </w:abstractNum>
   <w:num w:numId="1">
@@ -6523,6 +6495,7 @@
     <w:qFormat/>
     <w:pPr>
       <w:widowControl/>
+      <w:suppressAutoHyphens w:val="true"/>
       <w:bidi w:val="0"/>
       <w:spacing w:lineRule="auto" w:line="276" w:before="0" w:after="0"/>
       <w:jc w:val="left"/>

</xml_diff>